<commit_message>
penulisan bab 2 dan 3
</commit_message>
<xml_diff>
--- a/draft/PRETHESIS_2502480936_HAKAM RAVES_RCS2.docx
+++ b/draft/PRETHESIS_2502480936_HAKAM RAVES_RCS2.docx
@@ -6268,14 +6268,11 @@
         <w:ind w:left="0" w:right="767" w:firstLine="0"/>
       </w:pPr>
       <w:r>
-        <w:rPr>
-          <w:noProof/>
-        </w:rPr>
         <w:drawing>
-          <wp:inline distT="0" distB="0" distL="0" distR="0" wp14:anchorId="166EFDED" wp14:editId="0ADA5C11">
-            <wp:extent cx="4905955" cy="2092874"/>
-            <wp:effectExtent l="0" t="0" r="0" b="3175"/>
-            <wp:docPr id="1249230201" name="Picture 1"/>
+          <wp:inline distT="0" distB="0" distL="0" distR="0" wp14:anchorId="20836C0C" wp14:editId="2526DF99">
+            <wp:extent cx="5536410" cy="2784475"/>
+            <wp:effectExtent l="0" t="0" r="7620" b="0"/>
+            <wp:docPr id="188222354" name="Picture 1"/>
             <wp:cNvGraphicFramePr>
               <a:graphicFrameLocks xmlns:a="http://schemas.openxmlformats.org/drawingml/2006/main" noChangeAspect="1"/>
             </wp:cNvGraphicFramePr>
@@ -6283,11 +6280,11 @@
               <a:graphicData uri="http://schemas.openxmlformats.org/drawingml/2006/picture">
                 <pic:pic xmlns:pic="http://schemas.openxmlformats.org/drawingml/2006/picture">
                   <pic:nvPicPr>
-                    <pic:cNvPr id="1249230201" name="Picture 1"/>
+                    <pic:cNvPr id="188222354" name="Picture 1"/>
                     <pic:cNvPicPr/>
                   </pic:nvPicPr>
                   <pic:blipFill>
-                    <a:blip r:embed="rId14" cstate="print">
+                    <a:blip r:embed="rId14">
                       <a:extLst>
                         <a:ext uri="{28A0092B-C50C-407E-A947-70E740481C1C}">
                           <a14:useLocalDpi xmlns:a14="http://schemas.microsoft.com/office/drawing/2010/main" val="0"/>
@@ -6301,7 +6298,7 @@
                   <pic:spPr>
                     <a:xfrm>
                       <a:off x="0" y="0"/>
-                      <a:ext cx="4910834" cy="2094956"/>
+                      <a:ext cx="5536410" cy="2784475"/>
                     </a:xfrm>
                     <a:prstGeom prst="rect">
                       <a:avLst/>
@@ -6320,15 +6317,7 @@
       </w:pPr>
       <w:proofErr w:type="spellStart"/>
       <w:r>
-        <w:t>Prediksi</w:t>
-      </w:r>
-      <w:proofErr w:type="spellEnd"/>
-      <w:r>
-        <w:t xml:space="preserve"> </w:t>
-      </w:r>
-      <w:proofErr w:type="spellStart"/>
-      <w:r>
-        <w:t>pergerakan</w:t>
+        <w:t>Fluktuasi</w:t>
       </w:r>
       <w:proofErr w:type="spellEnd"/>
       <w:r>
@@ -6344,15 +6333,23 @@
       </w:r>
       <w:proofErr w:type="spellStart"/>
       <w:r>
-        <w:t>signifikansi</w:t>
-      </w:r>
-      <w:proofErr w:type="spellEnd"/>
-      <w:r>
-        <w:t xml:space="preserve"> </w:t>
-      </w:r>
-      <w:proofErr w:type="spellStart"/>
-      <w:r>
-        <w:t>strategis</w:t>
+        <w:t>konsekuensi</w:t>
+      </w:r>
+      <w:proofErr w:type="spellEnd"/>
+      <w:r>
+        <w:t xml:space="preserve"> </w:t>
+      </w:r>
+      <w:proofErr w:type="spellStart"/>
+      <w:r>
+        <w:t>ekonomi</w:t>
+      </w:r>
+      <w:proofErr w:type="spellEnd"/>
+      <w:r>
+        <w:t xml:space="preserve"> yang </w:t>
+      </w:r>
+      <w:proofErr w:type="spellStart"/>
+      <w:r>
+        <w:t>signifikan</w:t>
       </w:r>
       <w:proofErr w:type="spellEnd"/>
       <w:r>
@@ -6368,31 +6365,71 @@
       </w:r>
       <w:proofErr w:type="spellStart"/>
       <w:r>
-        <w:t>berbagai</w:t>
-      </w:r>
-      <w:proofErr w:type="spellEnd"/>
-      <w:r>
-        <w:t xml:space="preserve"> </w:t>
-      </w:r>
-      <w:proofErr w:type="spellStart"/>
-      <w:r>
-        <w:t>pemangku</w:t>
-      </w:r>
-      <w:proofErr w:type="spellEnd"/>
-      <w:r>
-        <w:t xml:space="preserve"> </w:t>
-      </w:r>
-      <w:proofErr w:type="spellStart"/>
-      <w:r>
-        <w:t>kepentingan</w:t>
-      </w:r>
-      <w:proofErr w:type="spellEnd"/>
-      <w:r>
-        <w:t xml:space="preserve"> di pasar modal Indonesia. Bagi investor dan </w:t>
-      </w:r>
-      <w:proofErr w:type="spellStart"/>
-      <w:r>
-        <w:t>manajer</w:t>
+        <w:t>stabilitas</w:t>
+      </w:r>
+      <w:proofErr w:type="spellEnd"/>
+      <w:r>
+        <w:t xml:space="preserve"> pasar </w:t>
+      </w:r>
+      <w:proofErr w:type="spellStart"/>
+      <w:r>
+        <w:t>keuangan</w:t>
+      </w:r>
+      <w:proofErr w:type="spellEnd"/>
+      <w:r>
+        <w:t xml:space="preserve"> dan </w:t>
+      </w:r>
+      <w:proofErr w:type="spellStart"/>
+      <w:r>
+        <w:t>perekonomian</w:t>
+      </w:r>
+      <w:proofErr w:type="spellEnd"/>
+      <w:r>
+        <w:t xml:space="preserve"> Indonesia. </w:t>
+      </w:r>
+      <w:proofErr w:type="spellStart"/>
+      <w:r>
+        <w:t>Krisis</w:t>
+      </w:r>
+      <w:proofErr w:type="spellEnd"/>
+      <w:r>
+        <w:t xml:space="preserve"> pasar </w:t>
+      </w:r>
+      <w:proofErr w:type="spellStart"/>
+      <w:r>
+        <w:t>saham</w:t>
+      </w:r>
+      <w:proofErr w:type="spellEnd"/>
+      <w:r>
+        <w:t xml:space="preserve"> </w:t>
+      </w:r>
+      <w:proofErr w:type="spellStart"/>
+      <w:r>
+        <w:t>tidak</w:t>
+      </w:r>
+      <w:proofErr w:type="spellEnd"/>
+      <w:r>
+        <w:t xml:space="preserve"> </w:t>
+      </w:r>
+      <w:proofErr w:type="spellStart"/>
+      <w:r>
+        <w:t>hanya</w:t>
+      </w:r>
+      <w:proofErr w:type="spellEnd"/>
+      <w:r>
+        <w:t xml:space="preserve"> </w:t>
+      </w:r>
+      <w:proofErr w:type="spellStart"/>
+      <w:r>
+        <w:t>berdampak</w:t>
+      </w:r>
+      <w:proofErr w:type="spellEnd"/>
+      <w:r>
+        <w:t xml:space="preserve"> pada </w:t>
+      </w:r>
+      <w:proofErr w:type="spellStart"/>
+      <w:r>
+        <w:t>kerugian</w:t>
       </w:r>
       <w:proofErr w:type="spellEnd"/>
       <w:r>
@@ -6404,75 +6441,316 @@
       </w:r>
       <w:proofErr w:type="spellEnd"/>
       <w:r>
+        <w:t xml:space="preserve"> investor, </w:t>
+      </w:r>
+      <w:proofErr w:type="spellStart"/>
+      <w:r>
+        <w:t>tetapi</w:t>
+      </w:r>
+      <w:proofErr w:type="spellEnd"/>
+      <w:r>
+        <w:t xml:space="preserve"> juga </w:t>
+      </w:r>
+      <w:proofErr w:type="spellStart"/>
+      <w:r>
+        <w:t>memicu</w:t>
+      </w:r>
+      <w:proofErr w:type="spellEnd"/>
+      <w:r>
+        <w:t xml:space="preserve"> </w:t>
+      </w:r>
+      <w:proofErr w:type="spellStart"/>
+      <w:r>
+        <w:t>efek</w:t>
+      </w:r>
+      <w:proofErr w:type="spellEnd"/>
+      <w:r>
+        <w:t xml:space="preserve"> domino yang </w:t>
+      </w:r>
+      <w:proofErr w:type="spellStart"/>
+      <w:r>
+        <w:t>mempengaruhi</w:t>
+      </w:r>
+      <w:proofErr w:type="spellEnd"/>
+      <w:r>
+        <w:t xml:space="preserve"> </w:t>
+      </w:r>
+      <w:proofErr w:type="spellStart"/>
+      <w:r>
+        <w:t>nilai</w:t>
+      </w:r>
+      <w:proofErr w:type="spellEnd"/>
+      <w:r>
+        <w:t xml:space="preserve"> </w:t>
+      </w:r>
+      <w:proofErr w:type="spellStart"/>
+      <w:r>
+        <w:t>tukar</w:t>
+      </w:r>
+      <w:proofErr w:type="spellEnd"/>
+      <w:r>
         <w:t xml:space="preserve">, </w:t>
       </w:r>
       <w:proofErr w:type="spellStart"/>
       <w:r>
-        <w:t>kemampuan</w:t>
-      </w:r>
-      <w:proofErr w:type="spellEnd"/>
-      <w:r>
-        <w:t xml:space="preserve"> </w:t>
-      </w:r>
-      <w:proofErr w:type="spellStart"/>
-      <w:r>
-        <w:t>memprediksi</w:t>
-      </w:r>
-      <w:proofErr w:type="spellEnd"/>
-      <w:r>
-        <w:t xml:space="preserve"> </w:t>
-      </w:r>
-      <w:proofErr w:type="spellStart"/>
-      <w:r>
-        <w:t>arah</w:t>
-      </w:r>
-      <w:proofErr w:type="spellEnd"/>
-      <w:r>
-        <w:t xml:space="preserve"> </w:t>
-      </w:r>
-      <w:proofErr w:type="spellStart"/>
-      <w:r>
-        <w:t>pergerakan</w:t>
-      </w:r>
-      <w:proofErr w:type="spellEnd"/>
-      <w:r>
-        <w:t xml:space="preserve"> </w:t>
-      </w:r>
-      <w:proofErr w:type="spellStart"/>
-      <w:r>
-        <w:t>indeks</w:t>
-      </w:r>
-      <w:proofErr w:type="spellEnd"/>
-      <w:r>
-        <w:t xml:space="preserve"> </w:t>
-      </w:r>
-      <w:proofErr w:type="spellStart"/>
-      <w:r>
-        <w:t>secara</w:t>
-      </w:r>
-      <w:proofErr w:type="spellEnd"/>
-      <w:r>
-        <w:t xml:space="preserve"> </w:t>
-      </w:r>
-      <w:proofErr w:type="spellStart"/>
-      <w:r>
-        <w:t>akurat</w:t>
-      </w:r>
-      <w:proofErr w:type="spellEnd"/>
-      <w:r>
-        <w:t xml:space="preserve"> </w:t>
-      </w:r>
-      <w:proofErr w:type="spellStart"/>
-      <w:r>
-        <w:t>menjadi</w:t>
-      </w:r>
-      <w:proofErr w:type="spellEnd"/>
-      <w:r>
-        <w:t xml:space="preserve"> </w:t>
-      </w:r>
-      <w:proofErr w:type="spellStart"/>
-      <w:r>
-        <w:t>fondasi</w:t>
+        <w:t>aliran</w:t>
+      </w:r>
+      <w:proofErr w:type="spellEnd"/>
+      <w:r>
+        <w:t xml:space="preserve"> modal </w:t>
+      </w:r>
+      <w:proofErr w:type="spellStart"/>
+      <w:r>
+        <w:t>asing</w:t>
+      </w:r>
+      <w:proofErr w:type="spellEnd"/>
+      <w:r>
+        <w:t xml:space="preserve">, </w:t>
+      </w:r>
+      <w:proofErr w:type="spellStart"/>
+      <w:r>
+        <w:t>kapitalisasi</w:t>
+      </w:r>
+      <w:proofErr w:type="spellEnd"/>
+      <w:r>
+        <w:t xml:space="preserve"> pasar, dan </w:t>
+      </w:r>
+      <w:proofErr w:type="spellStart"/>
+      <w:r>
+        <w:t>pertumbuhan</w:t>
+      </w:r>
+      <w:proofErr w:type="spellEnd"/>
+      <w:r>
+        <w:t xml:space="preserve"> </w:t>
+      </w:r>
+      <w:proofErr w:type="spellStart"/>
+      <w:r>
+        <w:t>ekonomi</w:t>
+      </w:r>
+      <w:proofErr w:type="spellEnd"/>
+      <w:r>
+        <w:t xml:space="preserve"> </w:t>
+      </w:r>
+      <w:proofErr w:type="spellStart"/>
+      <w:r>
+        <w:t>domestik</w:t>
+      </w:r>
+      <w:proofErr w:type="spellEnd"/>
+      <w:r>
+        <w:t xml:space="preserve">. Dua </w:t>
+      </w:r>
+      <w:proofErr w:type="spellStart"/>
+      <w:r>
+        <w:t>kejadian</w:t>
+      </w:r>
+      <w:proofErr w:type="spellEnd"/>
+      <w:r>
+        <w:t xml:space="preserve"> </w:t>
+      </w:r>
+      <w:proofErr w:type="spellStart"/>
+      <w:r>
+        <w:t>historis</w:t>
+      </w:r>
+      <w:proofErr w:type="spellEnd"/>
+      <w:r>
+        <w:t xml:space="preserve"> </w:t>
+      </w:r>
+      <w:proofErr w:type="spellStart"/>
+      <w:r>
+        <w:t>memberikan</w:t>
+      </w:r>
+      <w:proofErr w:type="spellEnd"/>
+      <w:r>
+        <w:t xml:space="preserve"> </w:t>
+      </w:r>
+      <w:proofErr w:type="spellStart"/>
+      <w:r>
+        <w:t>bukti</w:t>
+      </w:r>
+      <w:proofErr w:type="spellEnd"/>
+      <w:r>
+        <w:t xml:space="preserve"> </w:t>
+      </w:r>
+      <w:proofErr w:type="spellStart"/>
+      <w:r>
+        <w:t>empiris</w:t>
+      </w:r>
+      <w:proofErr w:type="spellEnd"/>
+      <w:r>
+        <w:t xml:space="preserve"> yang </w:t>
+      </w:r>
+      <w:proofErr w:type="spellStart"/>
+      <w:r>
+        <w:t>kuat</w:t>
+      </w:r>
+      <w:proofErr w:type="spellEnd"/>
+      <w:r>
+        <w:t xml:space="preserve"> </w:t>
+      </w:r>
+      <w:proofErr w:type="spellStart"/>
+      <w:r>
+        <w:t>yaitu</w:t>
+      </w:r>
+      <w:proofErr w:type="spellEnd"/>
+      <w:r>
+        <w:t xml:space="preserve"> </w:t>
+      </w:r>
+      <w:proofErr w:type="spellStart"/>
+      <w:r>
+        <w:t>krisis</w:t>
+      </w:r>
+      <w:proofErr w:type="spellEnd"/>
+      <w:r>
+        <w:t xml:space="preserve"> </w:t>
+      </w:r>
+      <w:proofErr w:type="spellStart"/>
+      <w:r>
+        <w:t>finansial</w:t>
+      </w:r>
+      <w:proofErr w:type="spellEnd"/>
+      <w:r>
+        <w:t xml:space="preserve"> Asia 1997-1998 dan </w:t>
+      </w:r>
+      <w:proofErr w:type="spellStart"/>
+      <w:r>
+        <w:t>pandemi</w:t>
+      </w:r>
+      <w:proofErr w:type="spellEnd"/>
+      <w:r>
+        <w:t xml:space="preserve"> COVID-19.</w:t>
+      </w:r>
+      <w:r>
+        <w:t xml:space="preserve"> </w:t>
+      </w:r>
+      <w:proofErr w:type="spellStart"/>
+      <w:r>
+        <w:t>Krisis</w:t>
+      </w:r>
+      <w:proofErr w:type="spellEnd"/>
+      <w:r>
+        <w:t xml:space="preserve"> </w:t>
+      </w:r>
+      <w:proofErr w:type="spellStart"/>
+      <w:r>
+        <w:t>finansial</w:t>
+      </w:r>
+      <w:proofErr w:type="spellEnd"/>
+      <w:r>
+        <w:t xml:space="preserve"> 1997-1998 </w:t>
+      </w:r>
+      <w:proofErr w:type="spellStart"/>
+      <w:r>
+        <w:t>menunjukkan</w:t>
+      </w:r>
+      <w:proofErr w:type="spellEnd"/>
+      <w:r>
+        <w:t xml:space="preserve"> </w:t>
+      </w:r>
+      <w:proofErr w:type="spellStart"/>
+      <w:r>
+        <w:t>rentannya</w:t>
+      </w:r>
+      <w:proofErr w:type="spellEnd"/>
+      <w:r>
+        <w:t xml:space="preserve"> pasar modal Indonesia </w:t>
+      </w:r>
+      <w:proofErr w:type="spellStart"/>
+      <w:r>
+        <w:t>terhadap</w:t>
+      </w:r>
+      <w:proofErr w:type="spellEnd"/>
+      <w:r>
+        <w:t xml:space="preserve"> </w:t>
+      </w:r>
+      <w:proofErr w:type="spellStart"/>
+      <w:r>
+        <w:t>guncangan</w:t>
+      </w:r>
+      <w:proofErr w:type="spellEnd"/>
+      <w:r>
+        <w:t xml:space="preserve"> </w:t>
+      </w:r>
+      <w:proofErr w:type="spellStart"/>
+      <w:r>
+        <w:t>eksternal</w:t>
+      </w:r>
+      <w:proofErr w:type="spellEnd"/>
+      <w:r>
+        <w:t xml:space="preserve">, </w:t>
+      </w:r>
+      <w:proofErr w:type="spellStart"/>
+      <w:r>
+        <w:t>dengan</w:t>
+      </w:r>
+      <w:proofErr w:type="spellEnd"/>
+      <w:r>
+        <w:t xml:space="preserve"> IHSG </w:t>
+      </w:r>
+      <w:proofErr w:type="spellStart"/>
+      <w:r>
+        <w:t>terkoreksi</w:t>
+      </w:r>
+      <w:proofErr w:type="spellEnd"/>
+      <w:r>
+        <w:t xml:space="preserve"> </w:t>
+      </w:r>
+      <w:proofErr w:type="spellStart"/>
+      <w:r>
+        <w:t>hingga</w:t>
+      </w:r>
+      <w:proofErr w:type="spellEnd"/>
+      <w:r>
+        <w:t xml:space="preserve"> 50%, rupiah </w:t>
+      </w:r>
+      <w:proofErr w:type="spellStart"/>
+      <w:r>
+        <w:t>terdepresiasi</w:t>
+      </w:r>
+      <w:proofErr w:type="spellEnd"/>
+      <w:r>
+        <w:t xml:space="preserve"> 30.9%, dan GDP </w:t>
+      </w:r>
+      <w:proofErr w:type="spellStart"/>
+      <w:r>
+        <w:t>berkontraksi</w:t>
+      </w:r>
+      <w:proofErr w:type="spellEnd"/>
+      <w:r>
+        <w:t xml:space="preserve"> -13.1% pada </w:t>
+      </w:r>
+      <w:proofErr w:type="spellStart"/>
+      <w:r>
+        <w:t>tahun</w:t>
+      </w:r>
+      <w:proofErr w:type="spellEnd"/>
+      <w:r>
+        <w:t xml:space="preserve"> 1998</w:t>
+      </w:r>
+      <w:r>
+        <w:t xml:space="preserve"> </w:t>
+      </w:r>
+      <w:r>
+        <w:t xml:space="preserve">salah </w:t>
+      </w:r>
+      <w:proofErr w:type="spellStart"/>
+      <w:r>
+        <w:t>satu</w:t>
+      </w:r>
+      <w:proofErr w:type="spellEnd"/>
+      <w:r>
+        <w:t xml:space="preserve"> </w:t>
+      </w:r>
+      <w:proofErr w:type="spellStart"/>
+      <w:r>
+        <w:t>kontraksi</w:t>
+      </w:r>
+      <w:proofErr w:type="spellEnd"/>
+      <w:r>
+        <w:t xml:space="preserve"> </w:t>
+      </w:r>
+      <w:proofErr w:type="spellStart"/>
+      <w:r>
+        <w:t>terparah</w:t>
       </w:r>
       <w:proofErr w:type="spellEnd"/>
       <w:r>
@@ -6488,23 +6766,152 @@
       </w:r>
       <w:proofErr w:type="spellStart"/>
       <w:r>
-        <w:t>pengambilan</w:t>
-      </w:r>
-      <w:proofErr w:type="spellEnd"/>
-      <w:r>
-        <w:t xml:space="preserve"> </w:t>
-      </w:r>
-      <w:proofErr w:type="spellStart"/>
-      <w:r>
-        <w:t>keputusan</w:t>
-      </w:r>
-      <w:proofErr w:type="spellEnd"/>
-      <w:r>
-        <w:t xml:space="preserve"> </w:t>
-      </w:r>
-      <w:proofErr w:type="spellStart"/>
-      <w:r>
-        <w:t>investasi</w:t>
+        <w:t>sejarah</w:t>
+      </w:r>
+      <w:proofErr w:type="spellEnd"/>
+      <w:r>
+        <w:t xml:space="preserve"> </w:t>
+      </w:r>
+      <w:proofErr w:type="spellStart"/>
+      <w:r>
+        <w:t>ekonomi</w:t>
+      </w:r>
+      <w:proofErr w:type="spellEnd"/>
+      <w:r>
+        <w:t xml:space="preserve"> Indonesia (</w:t>
+      </w:r>
+      <w:proofErr w:type="spellStart"/>
+      <w:r>
+        <w:t>Bappenas</w:t>
+      </w:r>
+      <w:proofErr w:type="spellEnd"/>
+      <w:r>
+        <w:t xml:space="preserve">, 2020). </w:t>
+      </w:r>
+      <w:proofErr w:type="spellStart"/>
+      <w:r>
+        <w:t>Pandemi</w:t>
+      </w:r>
+      <w:proofErr w:type="spellEnd"/>
+      <w:r>
+        <w:t xml:space="preserve"> COVID-19 </w:t>
+      </w:r>
+      <w:proofErr w:type="spellStart"/>
+      <w:r>
+        <w:t>menguji</w:t>
+      </w:r>
+      <w:proofErr w:type="spellEnd"/>
+      <w:r>
+        <w:t xml:space="preserve"> </w:t>
+      </w:r>
+      <w:proofErr w:type="spellStart"/>
+      <w:r>
+        <w:lastRenderedPageBreak/>
+        <w:t>resiliensi</w:t>
+      </w:r>
+      <w:proofErr w:type="spellEnd"/>
+      <w:r>
+        <w:t xml:space="preserve"> pasar </w:t>
+      </w:r>
+      <w:proofErr w:type="spellStart"/>
+      <w:r>
+        <w:t>dengan</w:t>
+      </w:r>
+      <w:proofErr w:type="spellEnd"/>
+      <w:r>
+        <w:t xml:space="preserve"> </w:t>
+      </w:r>
+      <w:proofErr w:type="spellStart"/>
+      <w:r>
+        <w:t>karakteristik</w:t>
+      </w:r>
+      <w:proofErr w:type="spellEnd"/>
+      <w:r>
+        <w:t xml:space="preserve"> </w:t>
+      </w:r>
+      <w:proofErr w:type="spellStart"/>
+      <w:r>
+        <w:t>berbeda</w:t>
+      </w:r>
+      <w:proofErr w:type="spellEnd"/>
+      <w:r>
+        <w:t xml:space="preserve"> </w:t>
+      </w:r>
+      <w:proofErr w:type="spellStart"/>
+      <w:r>
+        <w:t>namun</w:t>
+      </w:r>
+      <w:proofErr w:type="spellEnd"/>
+      <w:r>
+        <w:t xml:space="preserve"> </w:t>
+      </w:r>
+      <w:proofErr w:type="spellStart"/>
+      <w:r>
+        <w:t>dampak</w:t>
+      </w:r>
+      <w:proofErr w:type="spellEnd"/>
+      <w:r>
+        <w:t xml:space="preserve"> </w:t>
+      </w:r>
+      <w:proofErr w:type="spellStart"/>
+      <w:r>
+        <w:t>tidak</w:t>
+      </w:r>
+      <w:proofErr w:type="spellEnd"/>
+      <w:r>
+        <w:t xml:space="preserve"> </w:t>
+      </w:r>
+      <w:proofErr w:type="spellStart"/>
+      <w:r>
+        <w:t>kalah</w:t>
+      </w:r>
+      <w:proofErr w:type="spellEnd"/>
+      <w:r>
+        <w:t xml:space="preserve"> </w:t>
+      </w:r>
+      <w:proofErr w:type="spellStart"/>
+      <w:r>
+        <w:t>signifikan</w:t>
+      </w:r>
+      <w:proofErr w:type="spellEnd"/>
+      <w:r>
+        <w:t xml:space="preserve">. Selama Januari-April 2020, </w:t>
+      </w:r>
+      <w:proofErr w:type="spellStart"/>
+      <w:r>
+        <w:t>kepanikan</w:t>
+      </w:r>
+      <w:proofErr w:type="spellEnd"/>
+      <w:r>
+        <w:t xml:space="preserve"> </w:t>
+      </w:r>
+      <w:proofErr w:type="spellStart"/>
+      <w:r>
+        <w:t>memicu</w:t>
+      </w:r>
+      <w:proofErr w:type="spellEnd"/>
+      <w:r>
+        <w:t xml:space="preserve"> capital outflow </w:t>
+      </w:r>
+      <w:proofErr w:type="spellStart"/>
+      <w:r>
+        <w:t>asing</w:t>
+      </w:r>
+      <w:proofErr w:type="spellEnd"/>
+      <w:r>
+        <w:t xml:space="preserve"> </w:t>
+      </w:r>
+      <w:proofErr w:type="spellStart"/>
+      <w:r>
+        <w:t>sebesar</w:t>
+      </w:r>
+      <w:proofErr w:type="spellEnd"/>
+      <w:r>
+        <w:t xml:space="preserve"> Rp 159.3 </w:t>
+      </w:r>
+      <w:proofErr w:type="spellStart"/>
+      <w:r>
+        <w:t>triliun</w:t>
       </w:r>
       <w:proofErr w:type="spellEnd"/>
       <w:r>
@@ -6512,211 +6919,19 @@
       </w:r>
       <w:proofErr w:type="spellStart"/>
       <w:r>
-        <w:t>manajemen</w:t>
-      </w:r>
-      <w:proofErr w:type="spellEnd"/>
-      <w:r>
-        <w:t xml:space="preserve"> </w:t>
-      </w:r>
-      <w:proofErr w:type="spellStart"/>
-      <w:r>
-        <w:t>risiko</w:t>
-      </w:r>
-      <w:proofErr w:type="spellEnd"/>
-      <w:r>
-        <w:t xml:space="preserve">, dan </w:t>
-      </w:r>
-      <w:proofErr w:type="spellStart"/>
-      <w:r>
-        <w:t>optimalisasi</w:t>
-      </w:r>
-      <w:proofErr w:type="spellEnd"/>
-      <w:r>
-        <w:t xml:space="preserve"> </w:t>
-      </w:r>
-      <w:proofErr w:type="spellStart"/>
-      <w:r>
-        <w:t>alokasi</w:t>
-      </w:r>
-      <w:proofErr w:type="spellEnd"/>
-      <w:r>
-        <w:t xml:space="preserve"> </w:t>
-      </w:r>
-      <w:proofErr w:type="spellStart"/>
-      <w:r>
-        <w:t>aset</w:t>
-      </w:r>
-      <w:proofErr w:type="spellEnd"/>
-      <w:r>
-        <w:t xml:space="preserve"> (</w:t>
-      </w:r>
-      <w:proofErr w:type="spellStart"/>
-      <w:r>
-        <w:t>Ledhem</w:t>
-      </w:r>
-      <w:proofErr w:type="spellEnd"/>
-      <w:r>
-        <w:t xml:space="preserve"> &amp; Moussaoui, 2024). </w:t>
-      </w:r>
-      <w:proofErr w:type="spellStart"/>
-      <w:r>
-        <w:t>Penelitian</w:t>
-      </w:r>
-      <w:proofErr w:type="spellEnd"/>
-      <w:r>
-        <w:t xml:space="preserve"> Xu (2024) </w:t>
-      </w:r>
-      <w:proofErr w:type="spellStart"/>
-      <w:r>
-        <w:t>menunjukkan</w:t>
-      </w:r>
-      <w:proofErr w:type="spellEnd"/>
-      <w:r>
-        <w:t xml:space="preserve"> </w:t>
-      </w:r>
-      <w:proofErr w:type="spellStart"/>
-      <w:r>
-        <w:t>bahwa</w:t>
-      </w:r>
-      <w:proofErr w:type="spellEnd"/>
-      <w:r>
-        <w:t xml:space="preserve"> </w:t>
-      </w:r>
-      <w:proofErr w:type="spellStart"/>
-      <w:r>
-        <w:t>kesenjangan</w:t>
-      </w:r>
-      <w:proofErr w:type="spellEnd"/>
-      <w:r>
-        <w:t xml:space="preserve"> </w:t>
-      </w:r>
-      <w:proofErr w:type="spellStart"/>
-      <w:r>
-        <w:t>antara</w:t>
-      </w:r>
-      <w:proofErr w:type="spellEnd"/>
-      <w:r>
-        <w:t xml:space="preserve"> </w:t>
-      </w:r>
-      <w:proofErr w:type="spellStart"/>
-      <w:r>
-        <w:t>ekspektasi</w:t>
-      </w:r>
-      <w:proofErr w:type="spellEnd"/>
-      <w:r>
-        <w:t xml:space="preserve"> return </w:t>
-      </w:r>
-      <w:proofErr w:type="spellStart"/>
-      <w:r>
-        <w:t>investasi</w:t>
-      </w:r>
-      <w:proofErr w:type="spellEnd"/>
-      <w:r>
-        <w:t xml:space="preserve"> </w:t>
-      </w:r>
-      <w:proofErr w:type="spellStart"/>
-      <w:r>
-        <w:t>dengan</w:t>
-      </w:r>
-      <w:proofErr w:type="spellEnd"/>
-      <w:r>
-        <w:t xml:space="preserve"> </w:t>
-      </w:r>
-      <w:proofErr w:type="spellStart"/>
-      <w:r>
-        <w:t>realisasi</w:t>
-      </w:r>
-      <w:proofErr w:type="spellEnd"/>
-      <w:r>
-        <w:t xml:space="preserve"> </w:t>
-      </w:r>
-      <w:proofErr w:type="spellStart"/>
-      <w:r>
-        <w:t>aktual</w:t>
-      </w:r>
-      <w:proofErr w:type="spellEnd"/>
-      <w:r>
-        <w:t xml:space="preserve"> </w:t>
-      </w:r>
-      <w:proofErr w:type="spellStart"/>
-      <w:r>
-        <w:t>dapat</w:t>
-      </w:r>
-      <w:proofErr w:type="spellEnd"/>
-      <w:r>
-        <w:t xml:space="preserve"> </w:t>
-      </w:r>
-      <w:proofErr w:type="spellStart"/>
-      <w:r>
-        <w:t>menurunkan</w:t>
-      </w:r>
-      <w:proofErr w:type="spellEnd"/>
-      <w:r>
-        <w:t xml:space="preserve"> </w:t>
-      </w:r>
-      <w:proofErr w:type="spellStart"/>
-      <w:r>
-        <w:t>probabilitas</w:t>
-      </w:r>
-      <w:proofErr w:type="spellEnd"/>
-      <w:r>
-        <w:t xml:space="preserve"> </w:t>
-      </w:r>
-      <w:proofErr w:type="spellStart"/>
-      <w:r>
-        <w:t>partisipasi</w:t>
-      </w:r>
-      <w:proofErr w:type="spellEnd"/>
-      <w:r>
-        <w:t xml:space="preserve"> </w:t>
-      </w:r>
-      <w:proofErr w:type="spellStart"/>
-      <w:r>
-        <w:t>rumah</w:t>
-      </w:r>
-      <w:proofErr w:type="spellEnd"/>
-      <w:r>
-        <w:t xml:space="preserve"> </w:t>
-      </w:r>
-      <w:proofErr w:type="spellStart"/>
-      <w:r>
-        <w:t>tangga</w:t>
-      </w:r>
-      <w:proofErr w:type="spellEnd"/>
-      <w:r>
-        <w:t xml:space="preserve"> </w:t>
-      </w:r>
-      <w:proofErr w:type="spellStart"/>
-      <w:r>
-        <w:t>dalam</w:t>
-      </w:r>
-      <w:proofErr w:type="spellEnd"/>
-      <w:r>
-        <w:t xml:space="preserve"> </w:t>
-      </w:r>
-      <w:proofErr w:type="spellStart"/>
-      <w:r>
-        <w:t>investasi</w:t>
-      </w:r>
-      <w:proofErr w:type="spellEnd"/>
-      <w:r>
-        <w:t xml:space="preserve"> </w:t>
-      </w:r>
-      <w:proofErr w:type="spellStart"/>
-      <w:r>
-        <w:t>aset</w:t>
-      </w:r>
-      <w:proofErr w:type="spellEnd"/>
-      <w:r>
-        <w:t xml:space="preserve"> </w:t>
-      </w:r>
-      <w:proofErr w:type="spellStart"/>
-      <w:r>
-        <w:t>berisiko</w:t>
-      </w:r>
-      <w:proofErr w:type="spellEnd"/>
-      <w:r>
-        <w:t xml:space="preserve"> </w:t>
+        <w:t>mengakibatkan</w:t>
+      </w:r>
+      <w:proofErr w:type="spellEnd"/>
+      <w:r>
+        <w:t xml:space="preserve"> IHSG </w:t>
+      </w:r>
+      <w:proofErr w:type="spellStart"/>
+      <w:r>
+        <w:t>terkoreksi</w:t>
+      </w:r>
+      <w:proofErr w:type="spellEnd"/>
+      <w:r>
+        <w:t xml:space="preserve"> 38% </w:t>
       </w:r>
       <w:proofErr w:type="spellStart"/>
       <w:r>
@@ -6724,566 +6939,1048 @@
       </w:r>
       <w:proofErr w:type="spellEnd"/>
       <w:r>
-        <w:t xml:space="preserve"> 11.8%, </w:t>
-      </w:r>
-      <w:proofErr w:type="spellStart"/>
-      <w:r>
-        <w:t>menggarisbawahi</w:t>
-      </w:r>
-      <w:proofErr w:type="spellEnd"/>
-      <w:r>
-        <w:t xml:space="preserve"> </w:t>
-      </w:r>
-      <w:proofErr w:type="spellStart"/>
-      <w:r>
-        <w:t>pentingnya</w:t>
-      </w:r>
-      <w:proofErr w:type="spellEnd"/>
-      <w:r>
-        <w:t xml:space="preserve"> </w:t>
-      </w:r>
-      <w:proofErr w:type="spellStart"/>
-      <w:r>
-        <w:t>prediksi</w:t>
-      </w:r>
-      <w:proofErr w:type="spellEnd"/>
-      <w:r>
-        <w:t xml:space="preserve"> yang </w:t>
-      </w:r>
-      <w:proofErr w:type="spellStart"/>
-      <w:r>
-        <w:t>akurat</w:t>
-      </w:r>
-      <w:proofErr w:type="spellEnd"/>
-      <w:r>
-        <w:t xml:space="preserve"> </w:t>
-      </w:r>
-      <w:proofErr w:type="spellStart"/>
-      <w:r>
-        <w:t>untuk</w:t>
-      </w:r>
-      <w:proofErr w:type="spellEnd"/>
-      <w:r>
-        <w:t xml:space="preserve"> </w:t>
-      </w:r>
-      <w:proofErr w:type="spellStart"/>
-      <w:r>
-        <w:t>mendorong</w:t>
-      </w:r>
-      <w:proofErr w:type="spellEnd"/>
-      <w:r>
-        <w:t xml:space="preserve"> </w:t>
-      </w:r>
-      <w:proofErr w:type="spellStart"/>
-      <w:r>
-        <w:t>partisipasi</w:t>
-      </w:r>
-      <w:proofErr w:type="spellEnd"/>
-      <w:r>
-        <w:t xml:space="preserve"> </w:t>
-      </w:r>
-      <w:proofErr w:type="spellStart"/>
-      <w:r>
-        <w:t>investasi</w:t>
-      </w:r>
-      <w:proofErr w:type="spellEnd"/>
-      <w:r>
-        <w:t xml:space="preserve">. </w:t>
-      </w:r>
-      <w:proofErr w:type="spellStart"/>
-      <w:r>
-        <w:t>Lebih</w:t>
-      </w:r>
-      <w:proofErr w:type="spellEnd"/>
-      <w:r>
-        <w:t xml:space="preserve"> </w:t>
-      </w:r>
-      <w:proofErr w:type="spellStart"/>
-      <w:r>
-        <w:t>lanjut</w:t>
-      </w:r>
-      <w:proofErr w:type="spellEnd"/>
-      <w:r>
-        <w:t xml:space="preserve">, forecasting IHSG yang </w:t>
-      </w:r>
-      <w:proofErr w:type="spellStart"/>
-      <w:r>
-        <w:t>presisi</w:t>
-      </w:r>
-      <w:proofErr w:type="spellEnd"/>
-      <w:r>
-        <w:t xml:space="preserve"> </w:t>
-      </w:r>
-      <w:proofErr w:type="spellStart"/>
-      <w:r>
-        <w:t>memungkinkan</w:t>
-      </w:r>
-      <w:proofErr w:type="spellEnd"/>
-      <w:r>
-        <w:t xml:space="preserve"> </w:t>
-      </w:r>
-      <w:proofErr w:type="spellStart"/>
-      <w:r>
-        <w:t>pelaku</w:t>
-      </w:r>
-      <w:proofErr w:type="spellEnd"/>
-      <w:r>
-        <w:t xml:space="preserve"> pasar </w:t>
-      </w:r>
-      <w:proofErr w:type="spellStart"/>
-      <w:r>
-        <w:t>untuk</w:t>
-      </w:r>
-      <w:proofErr w:type="spellEnd"/>
-      <w:r>
-        <w:t xml:space="preserve"> </w:t>
-      </w:r>
-      <w:proofErr w:type="spellStart"/>
-      <w:r>
-        <w:t>mengantisipasi</w:t>
-      </w:r>
-      <w:proofErr w:type="spellEnd"/>
-      <w:r>
-        <w:t xml:space="preserve"> </w:t>
-      </w:r>
-      <w:proofErr w:type="spellStart"/>
-      <w:r>
-        <w:t>volatilitas</w:t>
-      </w:r>
-      <w:proofErr w:type="spellEnd"/>
-      <w:r>
-        <w:t xml:space="preserve"> dan </w:t>
-      </w:r>
-      <w:proofErr w:type="spellStart"/>
-      <w:r>
-        <w:t>menyesuaikan</w:t>
-      </w:r>
-      <w:proofErr w:type="spellEnd"/>
-      <w:r>
-        <w:t xml:space="preserve"> strategi </w:t>
-      </w:r>
-      <w:proofErr w:type="spellStart"/>
-      <w:r>
-        <w:t>investasi</w:t>
-      </w:r>
-      <w:proofErr w:type="spellEnd"/>
-      <w:r>
-        <w:t xml:space="preserve"> </w:t>
-      </w:r>
-      <w:proofErr w:type="spellStart"/>
-      <w:r>
-        <w:t>secara</w:t>
-      </w:r>
-      <w:proofErr w:type="spellEnd"/>
-      <w:r>
-        <w:t xml:space="preserve"> </w:t>
-      </w:r>
-      <w:proofErr w:type="spellStart"/>
-      <w:r>
-        <w:t>proaktif</w:t>
-      </w:r>
-      <w:proofErr w:type="spellEnd"/>
-      <w:r>
-        <w:t xml:space="preserve">, </w:t>
-      </w:r>
-      <w:proofErr w:type="spellStart"/>
-      <w:r>
-        <w:t>khususnya</w:t>
-      </w:r>
-      <w:proofErr w:type="spellEnd"/>
-      <w:r>
-        <w:t xml:space="preserve"> </w:t>
-      </w:r>
-      <w:proofErr w:type="spellStart"/>
-      <w:r>
-        <w:t>dalam</w:t>
-      </w:r>
-      <w:proofErr w:type="spellEnd"/>
-      <w:r>
-        <w:t xml:space="preserve"> </w:t>
-      </w:r>
-      <w:proofErr w:type="spellStart"/>
-      <w:r>
-        <w:t>menghadapi</w:t>
-      </w:r>
-      <w:proofErr w:type="spellEnd"/>
-      <w:r>
-        <w:t xml:space="preserve"> </w:t>
-      </w:r>
-      <w:proofErr w:type="spellStart"/>
-      <w:r>
-        <w:t>kondisi</w:t>
-      </w:r>
-      <w:proofErr w:type="spellEnd"/>
-      <w:r>
-        <w:t xml:space="preserve"> pasar yang </w:t>
-      </w:r>
-      <w:proofErr w:type="spellStart"/>
-      <w:r>
-        <w:t>tidak</w:t>
-      </w:r>
-      <w:proofErr w:type="spellEnd"/>
-      <w:r>
-        <w:t xml:space="preserve"> </w:t>
-      </w:r>
-      <w:proofErr w:type="spellStart"/>
-      <w:r>
-        <w:t>menentu</w:t>
-      </w:r>
-      <w:proofErr w:type="spellEnd"/>
-      <w:r>
-        <w:t xml:space="preserve"> </w:t>
-      </w:r>
-      <w:proofErr w:type="spellStart"/>
-      <w:r>
-        <w:t>seperti</w:t>
-      </w:r>
-      <w:proofErr w:type="spellEnd"/>
-      <w:r>
-        <w:t xml:space="preserve"> era VUCA (Volatility, Uncertainty, Complexity, Ambiguity) yang </w:t>
-      </w:r>
-      <w:proofErr w:type="spellStart"/>
-      <w:r>
-        <w:t>ditandai</w:t>
-      </w:r>
-      <w:proofErr w:type="spellEnd"/>
-      <w:r>
-        <w:t xml:space="preserve"> oleh </w:t>
-      </w:r>
-      <w:proofErr w:type="spellStart"/>
-      <w:r>
-        <w:t>fluktuasi</w:t>
-      </w:r>
-      <w:proofErr w:type="spellEnd"/>
-      <w:r>
-        <w:t xml:space="preserve"> </w:t>
-      </w:r>
-      <w:proofErr w:type="spellStart"/>
-      <w:r>
-        <w:t>tinggi</w:t>
-      </w:r>
-      <w:proofErr w:type="spellEnd"/>
-      <w:r>
-        <w:t xml:space="preserve"> dan </w:t>
-      </w:r>
-      <w:proofErr w:type="spellStart"/>
-      <w:r>
-        <w:t>ketidakpastian</w:t>
-      </w:r>
-      <w:proofErr w:type="spellEnd"/>
-      <w:r>
-        <w:t xml:space="preserve"> </w:t>
-      </w:r>
-      <w:proofErr w:type="spellStart"/>
-      <w:r>
-        <w:lastRenderedPageBreak/>
-        <w:t>ekonomi</w:t>
-      </w:r>
-      <w:proofErr w:type="spellEnd"/>
-      <w:r>
-        <w:t xml:space="preserve"> global (</w:t>
-      </w:r>
-      <w:proofErr w:type="spellStart"/>
-      <w:r>
-        <w:t>Saluza</w:t>
-      </w:r>
-      <w:proofErr w:type="spellEnd"/>
-      <w:r>
-        <w:t xml:space="preserve"> et al., 2024). </w:t>
-      </w:r>
-      <w:proofErr w:type="spellStart"/>
-      <w:r>
-        <w:t>Namun</w:t>
-      </w:r>
-      <w:proofErr w:type="spellEnd"/>
-      <w:r>
-        <w:t xml:space="preserve"> </w:t>
-      </w:r>
-      <w:proofErr w:type="spellStart"/>
-      <w:r>
-        <w:t>demikian</w:t>
-      </w:r>
-      <w:proofErr w:type="spellEnd"/>
-      <w:r>
-        <w:t xml:space="preserve">, </w:t>
-      </w:r>
-      <w:proofErr w:type="spellStart"/>
-      <w:r>
-        <w:t>pendekatan</w:t>
-      </w:r>
-      <w:proofErr w:type="spellEnd"/>
-      <w:r>
-        <w:t xml:space="preserve"> </w:t>
-      </w:r>
-      <w:proofErr w:type="spellStart"/>
-      <w:r>
-        <w:t>prediksi</w:t>
-      </w:r>
-      <w:proofErr w:type="spellEnd"/>
-      <w:r>
-        <w:t xml:space="preserve"> </w:t>
-      </w:r>
-      <w:proofErr w:type="spellStart"/>
-      <w:r>
-        <w:t>tradisional</w:t>
-      </w:r>
-      <w:proofErr w:type="spellEnd"/>
-      <w:r>
-        <w:t xml:space="preserve"> </w:t>
-      </w:r>
-      <w:proofErr w:type="spellStart"/>
-      <w:r>
-        <w:t>seperti</w:t>
-      </w:r>
-      <w:proofErr w:type="spellEnd"/>
-      <w:r>
-        <w:t xml:space="preserve"> </w:t>
-      </w:r>
-      <w:proofErr w:type="spellStart"/>
-      <w:r>
-        <w:t>analisis</w:t>
-      </w:r>
-      <w:proofErr w:type="spellEnd"/>
-      <w:r>
-        <w:t xml:space="preserve"> </w:t>
-      </w:r>
-      <w:proofErr w:type="spellStart"/>
-      <w:r>
-        <w:t>teknikal</w:t>
-      </w:r>
-      <w:proofErr w:type="spellEnd"/>
-      <w:r>
-        <w:t xml:space="preserve"> dan fundamental </w:t>
-      </w:r>
-      <w:proofErr w:type="spellStart"/>
-      <w:r>
-        <w:t>memiliki</w:t>
-      </w:r>
-      <w:proofErr w:type="spellEnd"/>
-      <w:r>
-        <w:t xml:space="preserve"> </w:t>
-      </w:r>
-      <w:proofErr w:type="spellStart"/>
-      <w:r>
-        <w:t>keterbatasan</w:t>
-      </w:r>
-      <w:proofErr w:type="spellEnd"/>
-      <w:r>
-        <w:t xml:space="preserve"> </w:t>
-      </w:r>
-      <w:proofErr w:type="spellStart"/>
-      <w:r>
-        <w:t>dalam</w:t>
-      </w:r>
-      <w:proofErr w:type="spellEnd"/>
-      <w:r>
-        <w:t xml:space="preserve"> </w:t>
-      </w:r>
-      <w:proofErr w:type="spellStart"/>
-      <w:r>
-        <w:t>menangkap</w:t>
-      </w:r>
-      <w:proofErr w:type="spellEnd"/>
-      <w:r>
-        <w:t xml:space="preserve"> </w:t>
-      </w:r>
-      <w:proofErr w:type="spellStart"/>
-      <w:r>
-        <w:t>kompleksitas</w:t>
-      </w:r>
-      <w:proofErr w:type="spellEnd"/>
-      <w:r>
-        <w:t xml:space="preserve"> </w:t>
-      </w:r>
-      <w:proofErr w:type="spellStart"/>
-      <w:r>
-        <w:t>hubungan</w:t>
-      </w:r>
-      <w:proofErr w:type="spellEnd"/>
-      <w:r>
-        <w:t xml:space="preserve"> non-linear </w:t>
-      </w:r>
-      <w:proofErr w:type="spellStart"/>
-      <w:r>
-        <w:t>antara</w:t>
-      </w:r>
-      <w:proofErr w:type="spellEnd"/>
-      <w:r>
-        <w:t xml:space="preserve"> </w:t>
-      </w:r>
-      <w:proofErr w:type="spellStart"/>
-      <w:r>
-        <w:t>variabel</w:t>
-      </w:r>
-      <w:proofErr w:type="spellEnd"/>
-      <w:r>
-        <w:t xml:space="preserve"> </w:t>
-      </w:r>
-      <w:proofErr w:type="spellStart"/>
-      <w:r>
-        <w:t>makroekonomi</w:t>
-      </w:r>
-      <w:proofErr w:type="spellEnd"/>
-      <w:r>
-        <w:t xml:space="preserve">, </w:t>
-      </w:r>
-      <w:proofErr w:type="spellStart"/>
-      <w:r>
-        <w:t>sentimen</w:t>
-      </w:r>
-      <w:proofErr w:type="spellEnd"/>
-      <w:r>
-        <w:t xml:space="preserve"> pasar, dan </w:t>
-      </w:r>
-      <w:proofErr w:type="spellStart"/>
-      <w:r>
-        <w:t>dinamika</w:t>
-      </w:r>
-      <w:proofErr w:type="spellEnd"/>
-      <w:r>
-        <w:t xml:space="preserve"> </w:t>
-      </w:r>
-      <w:proofErr w:type="spellStart"/>
-      <w:r>
-        <w:t>harga</w:t>
-      </w:r>
-      <w:proofErr w:type="spellEnd"/>
-      <w:r>
-        <w:t xml:space="preserve"> </w:t>
-      </w:r>
-      <w:proofErr w:type="spellStart"/>
-      <w:r>
-        <w:t>saham</w:t>
-      </w:r>
-      <w:proofErr w:type="spellEnd"/>
-      <w:r>
-        <w:t xml:space="preserve"> (Sezer et al., 2019). </w:t>
-      </w:r>
-      <w:proofErr w:type="spellStart"/>
-      <w:r>
-        <w:t>Keterbatasan</w:t>
-      </w:r>
-      <w:proofErr w:type="spellEnd"/>
-      <w:r>
-        <w:t xml:space="preserve"> </w:t>
-      </w:r>
-      <w:proofErr w:type="spellStart"/>
-      <w:r>
-        <w:t>metode</w:t>
-      </w:r>
-      <w:proofErr w:type="spellEnd"/>
-      <w:r>
-        <w:t xml:space="preserve"> </w:t>
-      </w:r>
-      <w:proofErr w:type="spellStart"/>
-      <w:r>
-        <w:t>konvensional</w:t>
-      </w:r>
-      <w:proofErr w:type="spellEnd"/>
-      <w:r>
-        <w:t xml:space="preserve"> </w:t>
-      </w:r>
-      <w:proofErr w:type="spellStart"/>
-      <w:r>
-        <w:t>ini</w:t>
-      </w:r>
-      <w:proofErr w:type="spellEnd"/>
-      <w:r>
-        <w:t xml:space="preserve"> </w:t>
-      </w:r>
-      <w:proofErr w:type="spellStart"/>
-      <w:r>
-        <w:t>mendorong</w:t>
-      </w:r>
-      <w:proofErr w:type="spellEnd"/>
-      <w:r>
-        <w:t xml:space="preserve"> </w:t>
-      </w:r>
-      <w:proofErr w:type="spellStart"/>
-      <w:r>
-        <w:t>eksplorasi</w:t>
-      </w:r>
-      <w:proofErr w:type="spellEnd"/>
-      <w:r>
-        <w:t xml:space="preserve"> </w:t>
-      </w:r>
-      <w:proofErr w:type="spellStart"/>
-      <w:r>
-        <w:t>pendekatan</w:t>
-      </w:r>
-      <w:proofErr w:type="spellEnd"/>
-      <w:r>
-        <w:t xml:space="preserve"> </w:t>
-      </w:r>
-      <w:proofErr w:type="spellStart"/>
-      <w:r>
-        <w:t>alternatif</w:t>
-      </w:r>
-      <w:proofErr w:type="spellEnd"/>
-      <w:r>
-        <w:t xml:space="preserve"> yang </w:t>
-      </w:r>
-      <w:proofErr w:type="spellStart"/>
-      <w:r>
-        <w:t>mampu</w:t>
-      </w:r>
-      <w:proofErr w:type="spellEnd"/>
-      <w:r>
-        <w:t xml:space="preserve"> </w:t>
-      </w:r>
-      <w:proofErr w:type="spellStart"/>
-      <w:r>
-        <w:t>mengakomodasi</w:t>
-      </w:r>
-      <w:proofErr w:type="spellEnd"/>
-      <w:r>
-        <w:t xml:space="preserve"> </w:t>
-      </w:r>
-      <w:proofErr w:type="spellStart"/>
-      <w:r>
-        <w:t>karakteristik</w:t>
-      </w:r>
-      <w:proofErr w:type="spellEnd"/>
-      <w:r>
-        <w:t xml:space="preserve"> data pasar modal yang </w:t>
-      </w:r>
-      <w:proofErr w:type="spellStart"/>
-      <w:r>
-        <w:t>bersifat</w:t>
-      </w:r>
-      <w:proofErr w:type="spellEnd"/>
-      <w:r>
-        <w:t xml:space="preserve"> multivariate, non-stationary, dan </w:t>
-      </w:r>
-      <w:proofErr w:type="spellStart"/>
-      <w:r>
-        <w:t>memiliki</w:t>
-      </w:r>
-      <w:proofErr w:type="spellEnd"/>
-      <w:r>
-        <w:t xml:space="preserve"> </w:t>
-      </w:r>
-      <w:proofErr w:type="spellStart"/>
-      <w:r>
-        <w:t>pola</w:t>
-      </w:r>
-      <w:proofErr w:type="spellEnd"/>
-      <w:r>
-        <w:t xml:space="preserve"> </w:t>
-      </w:r>
-      <w:proofErr w:type="spellStart"/>
-      <w:r>
-        <w:t>kompleks</w:t>
-      </w:r>
-      <w:proofErr w:type="spellEnd"/>
-      <w:r>
-        <w:t>.</w:t>
+        <w:t xml:space="preserve"> 24 Maret 2020 dan rupiah </w:t>
+      </w:r>
+      <w:proofErr w:type="spellStart"/>
+      <w:r>
+        <w:t>terdepresiasi</w:t>
+      </w:r>
+      <w:proofErr w:type="spellEnd"/>
+      <w:r>
+        <w:t xml:space="preserve"> 12.4% (</w:t>
+      </w:r>
+      <w:proofErr w:type="spellStart"/>
+      <w:r>
+        <w:t>Bappenas</w:t>
+      </w:r>
+      <w:proofErr w:type="spellEnd"/>
+      <w:r>
+        <w:t xml:space="preserve">, 2020; </w:t>
+      </w:r>
+      <w:proofErr w:type="spellStart"/>
+      <w:r>
+        <w:t>Sugandi</w:t>
+      </w:r>
+      <w:proofErr w:type="spellEnd"/>
+      <w:r>
+        <w:t>, 2022).</w:t>
       </w:r>
     </w:p>
     <w:p>
       <w:pPr>
         <w:ind w:left="0" w:right="767" w:firstLine="720"/>
       </w:pPr>
+      <w:r>
+        <w:t xml:space="preserve">Di </w:t>
+      </w:r>
+      <w:proofErr w:type="spellStart"/>
+      <w:r>
+        <w:t>sisi</w:t>
+      </w:r>
+      <w:proofErr w:type="spellEnd"/>
+      <w:r>
+        <w:t xml:space="preserve"> lain, </w:t>
+      </w:r>
+      <w:proofErr w:type="spellStart"/>
+      <w:r>
+        <w:t>pemulihan</w:t>
+      </w:r>
+      <w:proofErr w:type="spellEnd"/>
+      <w:r>
+        <w:t xml:space="preserve"> pasar </w:t>
+      </w:r>
+      <w:proofErr w:type="spellStart"/>
+      <w:r>
+        <w:t>saham</w:t>
+      </w:r>
+      <w:proofErr w:type="spellEnd"/>
+      <w:r>
+        <w:t xml:space="preserve"> </w:t>
+      </w:r>
+      <w:proofErr w:type="spellStart"/>
+      <w:r>
+        <w:t>menunjukkan</w:t>
+      </w:r>
+      <w:proofErr w:type="spellEnd"/>
+      <w:r>
+        <w:t xml:space="preserve"> </w:t>
+      </w:r>
+      <w:proofErr w:type="spellStart"/>
+      <w:r>
+        <w:t>dampak</w:t>
+      </w:r>
+      <w:proofErr w:type="spellEnd"/>
+      <w:r>
+        <w:t xml:space="preserve"> </w:t>
+      </w:r>
+      <w:proofErr w:type="spellStart"/>
+      <w:r>
+        <w:t>positif</w:t>
+      </w:r>
+      <w:proofErr w:type="spellEnd"/>
+      <w:r>
+        <w:t xml:space="preserve"> </w:t>
+      </w:r>
+      <w:proofErr w:type="spellStart"/>
+      <w:r>
+        <w:t>terhadap</w:t>
+      </w:r>
+      <w:proofErr w:type="spellEnd"/>
+      <w:r>
+        <w:t xml:space="preserve"> </w:t>
+      </w:r>
+      <w:proofErr w:type="spellStart"/>
+      <w:r>
+        <w:t>partisipasi</w:t>
+      </w:r>
+      <w:proofErr w:type="spellEnd"/>
+      <w:r>
+        <w:t xml:space="preserve"> </w:t>
+      </w:r>
+      <w:proofErr w:type="spellStart"/>
+      <w:r>
+        <w:t>investasi</w:t>
+      </w:r>
+      <w:proofErr w:type="spellEnd"/>
+      <w:r>
+        <w:t xml:space="preserve"> </w:t>
+      </w:r>
+      <w:proofErr w:type="spellStart"/>
+      <w:r>
+        <w:t>masyarakat</w:t>
+      </w:r>
+      <w:proofErr w:type="spellEnd"/>
+      <w:r>
+        <w:t xml:space="preserve">. Momentum bullish </w:t>
+      </w:r>
+      <w:proofErr w:type="spellStart"/>
+      <w:r>
+        <w:t>sepanjang</w:t>
+      </w:r>
+      <w:proofErr w:type="spellEnd"/>
+      <w:r>
+        <w:t xml:space="preserve"> 2021 </w:t>
+      </w:r>
+      <w:proofErr w:type="spellStart"/>
+      <w:r>
+        <w:t>memicu</w:t>
+      </w:r>
+      <w:proofErr w:type="spellEnd"/>
+      <w:r>
+        <w:t xml:space="preserve"> </w:t>
+      </w:r>
+      <w:proofErr w:type="spellStart"/>
+      <w:r>
+        <w:t>fenomena</w:t>
+      </w:r>
+      <w:proofErr w:type="spellEnd"/>
+      <w:r>
+        <w:t xml:space="preserve"> retail investor </w:t>
+      </w:r>
+      <w:proofErr w:type="spellStart"/>
+      <w:r>
+        <w:t>dengan</w:t>
+      </w:r>
+      <w:proofErr w:type="spellEnd"/>
+      <w:r>
+        <w:t xml:space="preserve"> </w:t>
+      </w:r>
+      <w:proofErr w:type="spellStart"/>
+      <w:r>
+        <w:t>pertumbuhan</w:t>
+      </w:r>
+      <w:proofErr w:type="spellEnd"/>
+      <w:r>
+        <w:t xml:space="preserve"> Single Investor Identification (SID) </w:t>
+      </w:r>
+      <w:proofErr w:type="spellStart"/>
+      <w:r>
+        <w:t>sebesar</w:t>
+      </w:r>
+      <w:proofErr w:type="spellEnd"/>
+      <w:r>
+        <w:t xml:space="preserve"> 92.99% year-on-year (KSEI, 2021). </w:t>
+      </w:r>
+      <w:proofErr w:type="spellStart"/>
+      <w:r>
+        <w:t>Kedua</w:t>
+      </w:r>
+      <w:proofErr w:type="spellEnd"/>
+      <w:r>
+        <w:t xml:space="preserve"> </w:t>
+      </w:r>
+      <w:proofErr w:type="spellStart"/>
+      <w:r>
+        <w:t>fenomena</w:t>
+      </w:r>
+      <w:proofErr w:type="spellEnd"/>
+      <w:r>
+        <w:t xml:space="preserve"> </w:t>
+      </w:r>
+      <w:proofErr w:type="spellStart"/>
+      <w:r>
+        <w:t>ekstrem</w:t>
+      </w:r>
+      <w:proofErr w:type="spellEnd"/>
+      <w:r>
+        <w:t xml:space="preserve"> </w:t>
+      </w:r>
+      <w:proofErr w:type="spellStart"/>
+      <w:r>
+        <w:t>ini</w:t>
+      </w:r>
+      <w:proofErr w:type="spellEnd"/>
+      <w:r>
+        <w:t xml:space="preserve"> </w:t>
+      </w:r>
+      <w:proofErr w:type="spellStart"/>
+      <w:r>
+        <w:t>menggaris</w:t>
+      </w:r>
+      <w:proofErr w:type="spellEnd"/>
+      <w:r>
+        <w:t xml:space="preserve"> </w:t>
+      </w:r>
+      <w:proofErr w:type="spellStart"/>
+      <w:r>
+        <w:t>bawahi</w:t>
+      </w:r>
+      <w:proofErr w:type="spellEnd"/>
+      <w:r>
+        <w:t xml:space="preserve"> </w:t>
+      </w:r>
+      <w:proofErr w:type="spellStart"/>
+      <w:r>
+        <w:t>urgensi</w:t>
+      </w:r>
+      <w:proofErr w:type="spellEnd"/>
+      <w:r>
+        <w:t xml:space="preserve"> </w:t>
+      </w:r>
+      <w:proofErr w:type="spellStart"/>
+      <w:r>
+        <w:t>pengembangan</w:t>
+      </w:r>
+      <w:proofErr w:type="spellEnd"/>
+      <w:r>
+        <w:t xml:space="preserve"> </w:t>
+      </w:r>
+      <w:proofErr w:type="spellStart"/>
+      <w:r>
+        <w:t>sistem</w:t>
+      </w:r>
+      <w:proofErr w:type="spellEnd"/>
+      <w:r>
+        <w:t xml:space="preserve"> </w:t>
+      </w:r>
+      <w:proofErr w:type="spellStart"/>
+      <w:r>
+        <w:t>prediksi</w:t>
+      </w:r>
+      <w:proofErr w:type="spellEnd"/>
+      <w:r>
+        <w:t xml:space="preserve"> IHSG yang </w:t>
+      </w:r>
+      <w:proofErr w:type="spellStart"/>
+      <w:r>
+        <w:t>akurat</w:t>
+      </w:r>
+      <w:proofErr w:type="spellEnd"/>
+      <w:r>
+        <w:t xml:space="preserve"> </w:t>
+      </w:r>
+      <w:proofErr w:type="spellStart"/>
+      <w:r>
+        <w:t>sebagai</w:t>
+      </w:r>
+      <w:proofErr w:type="spellEnd"/>
+      <w:r>
+        <w:t xml:space="preserve"> </w:t>
+      </w:r>
+      <w:r>
+        <w:rPr>
+          <w:i/>
+          <w:iCs/>
+          <w:highlight w:val="yellow"/>
+        </w:rPr>
+        <w:t>early warning mechanism</w:t>
+      </w:r>
+      <w:r>
+        <w:t xml:space="preserve"> dan </w:t>
+      </w:r>
+      <w:r>
+        <w:rPr>
+          <w:i/>
+          <w:iCs/>
+          <w:highlight w:val="yellow"/>
+        </w:rPr>
+        <w:t>investment timing optimization tool</w:t>
+      </w:r>
+      <w:r>
+        <w:t>.</w:t>
+      </w:r>
+    </w:p>
+    <w:p>
+      <w:pPr>
+        <w:ind w:left="0" w:right="767" w:firstLine="720"/>
+      </w:pPr>
+      <w:proofErr w:type="spellStart"/>
+      <w:r>
+        <w:t>Kemampuan</w:t>
+      </w:r>
+      <w:proofErr w:type="spellEnd"/>
+      <w:r>
+        <w:t xml:space="preserve"> </w:t>
+      </w:r>
+      <w:proofErr w:type="spellStart"/>
+      <w:r>
+        <w:t>memprediksi</w:t>
+      </w:r>
+      <w:proofErr w:type="spellEnd"/>
+      <w:r>
+        <w:t xml:space="preserve"> </w:t>
+      </w:r>
+      <w:proofErr w:type="spellStart"/>
+      <w:r>
+        <w:t>pergerakan</w:t>
+      </w:r>
+      <w:proofErr w:type="spellEnd"/>
+      <w:r>
+        <w:t xml:space="preserve"> IHSG </w:t>
+      </w:r>
+      <w:proofErr w:type="spellStart"/>
+      <w:r>
+        <w:t>secara</w:t>
+      </w:r>
+      <w:proofErr w:type="spellEnd"/>
+      <w:r>
+        <w:t xml:space="preserve"> </w:t>
+      </w:r>
+      <w:proofErr w:type="spellStart"/>
+      <w:r>
+        <w:t>akurat</w:t>
+      </w:r>
+      <w:proofErr w:type="spellEnd"/>
+      <w:r>
+        <w:t xml:space="preserve"> </w:t>
+      </w:r>
+      <w:proofErr w:type="spellStart"/>
+      <w:r>
+        <w:t>menjadi</w:t>
+      </w:r>
+      <w:proofErr w:type="spellEnd"/>
+      <w:r>
+        <w:t xml:space="preserve"> </w:t>
+      </w:r>
+      <w:proofErr w:type="spellStart"/>
+      <w:r>
+        <w:t>kebutuhan</w:t>
+      </w:r>
+      <w:proofErr w:type="spellEnd"/>
+      <w:r>
+        <w:t xml:space="preserve"> </w:t>
+      </w:r>
+      <w:proofErr w:type="spellStart"/>
+      <w:r>
+        <w:t>strategis</w:t>
+      </w:r>
+      <w:proofErr w:type="spellEnd"/>
+      <w:r>
+        <w:t xml:space="preserve"> </w:t>
+      </w:r>
+      <w:proofErr w:type="spellStart"/>
+      <w:r>
+        <w:t>bagi</w:t>
+      </w:r>
+      <w:proofErr w:type="spellEnd"/>
+      <w:r>
+        <w:t xml:space="preserve"> </w:t>
+      </w:r>
+      <w:proofErr w:type="spellStart"/>
+      <w:r>
+        <w:t>berbagai</w:t>
+      </w:r>
+      <w:proofErr w:type="spellEnd"/>
+      <w:r>
+        <w:t xml:space="preserve"> </w:t>
+      </w:r>
+      <w:proofErr w:type="spellStart"/>
+      <w:r>
+        <w:t>pemangku</w:t>
+      </w:r>
+      <w:proofErr w:type="spellEnd"/>
+      <w:r>
+        <w:t xml:space="preserve"> </w:t>
+      </w:r>
+      <w:proofErr w:type="spellStart"/>
+      <w:r>
+        <w:t>kepentingan</w:t>
+      </w:r>
+      <w:proofErr w:type="spellEnd"/>
+      <w:r>
+        <w:t xml:space="preserve"> di pasar modal Indonesia. Bagi investor dan </w:t>
+      </w:r>
+      <w:proofErr w:type="spellStart"/>
+      <w:r>
+        <w:t>manajer</w:t>
+      </w:r>
+      <w:proofErr w:type="spellEnd"/>
+      <w:r>
+        <w:t xml:space="preserve"> </w:t>
+      </w:r>
+      <w:proofErr w:type="spellStart"/>
+      <w:r>
+        <w:t>portofolio</w:t>
+      </w:r>
+      <w:proofErr w:type="spellEnd"/>
+      <w:r>
+        <w:t xml:space="preserve">, </w:t>
+      </w:r>
+      <w:proofErr w:type="spellStart"/>
+      <w:r>
+        <w:t>prediksi</w:t>
+      </w:r>
+      <w:proofErr w:type="spellEnd"/>
+      <w:r>
+        <w:t xml:space="preserve"> yang </w:t>
+      </w:r>
+      <w:proofErr w:type="spellStart"/>
+      <w:r>
+        <w:t>presisi</w:t>
+      </w:r>
+      <w:proofErr w:type="spellEnd"/>
+      <w:r>
+        <w:t xml:space="preserve"> </w:t>
+      </w:r>
+      <w:proofErr w:type="spellStart"/>
+      <w:r>
+        <w:t>menjadi</w:t>
+      </w:r>
+      <w:proofErr w:type="spellEnd"/>
+      <w:r>
+        <w:t xml:space="preserve"> </w:t>
+      </w:r>
+      <w:proofErr w:type="spellStart"/>
+      <w:r>
+        <w:t>fondasi</w:t>
+      </w:r>
+      <w:proofErr w:type="spellEnd"/>
+      <w:r>
+        <w:t xml:space="preserve"> </w:t>
+      </w:r>
+      <w:proofErr w:type="spellStart"/>
+      <w:r>
+        <w:t>dalam</w:t>
+      </w:r>
+      <w:proofErr w:type="spellEnd"/>
+      <w:r>
+        <w:t xml:space="preserve"> </w:t>
+      </w:r>
+      <w:proofErr w:type="spellStart"/>
+      <w:r>
+        <w:t>pengambilan</w:t>
+      </w:r>
+      <w:proofErr w:type="spellEnd"/>
+      <w:r>
+        <w:t xml:space="preserve"> </w:t>
+      </w:r>
+      <w:proofErr w:type="spellStart"/>
+      <w:r>
+        <w:t>keputusan</w:t>
+      </w:r>
+      <w:proofErr w:type="spellEnd"/>
+      <w:r>
+        <w:t xml:space="preserve"> </w:t>
+      </w:r>
+      <w:proofErr w:type="spellStart"/>
+      <w:r>
+        <w:t>investasi</w:t>
+      </w:r>
+      <w:proofErr w:type="spellEnd"/>
+      <w:r>
+        <w:t xml:space="preserve">, </w:t>
+      </w:r>
+      <w:proofErr w:type="spellStart"/>
+      <w:r>
+        <w:t>manajemen</w:t>
+      </w:r>
+      <w:proofErr w:type="spellEnd"/>
+      <w:r>
+        <w:t xml:space="preserve"> </w:t>
+      </w:r>
+      <w:proofErr w:type="spellStart"/>
+      <w:r>
+        <w:t>risiko</w:t>
+      </w:r>
+      <w:proofErr w:type="spellEnd"/>
+      <w:r>
+        <w:t xml:space="preserve">, dan </w:t>
+      </w:r>
+      <w:proofErr w:type="spellStart"/>
+      <w:r>
+        <w:t>optimalisasi</w:t>
+      </w:r>
+      <w:proofErr w:type="spellEnd"/>
+      <w:r>
+        <w:t xml:space="preserve"> </w:t>
+      </w:r>
+      <w:proofErr w:type="spellStart"/>
+      <w:r>
+        <w:t>alokasi</w:t>
+      </w:r>
+      <w:proofErr w:type="spellEnd"/>
+      <w:r>
+        <w:t xml:space="preserve"> </w:t>
+      </w:r>
+      <w:proofErr w:type="spellStart"/>
+      <w:r>
+        <w:t>aset</w:t>
+      </w:r>
+      <w:proofErr w:type="spellEnd"/>
+      <w:r>
+        <w:t xml:space="preserve"> (</w:t>
+      </w:r>
+      <w:proofErr w:type="spellStart"/>
+      <w:r>
+        <w:t>Ledhem</w:t>
+      </w:r>
+      <w:proofErr w:type="spellEnd"/>
+      <w:r>
+        <w:t xml:space="preserve"> &amp; Moussaoui, 2024). </w:t>
+      </w:r>
+      <w:proofErr w:type="spellStart"/>
+      <w:r>
+        <w:t>Penelitian</w:t>
+      </w:r>
+      <w:proofErr w:type="spellEnd"/>
+      <w:r>
+        <w:t xml:space="preserve"> Xu (2024) </w:t>
+      </w:r>
+      <w:proofErr w:type="spellStart"/>
+      <w:r>
+        <w:t>menunjukkan</w:t>
+      </w:r>
+      <w:proofErr w:type="spellEnd"/>
+      <w:r>
+        <w:t xml:space="preserve"> </w:t>
+      </w:r>
+      <w:proofErr w:type="spellStart"/>
+      <w:r>
+        <w:t>bahwa</w:t>
+      </w:r>
+      <w:proofErr w:type="spellEnd"/>
+      <w:r>
+        <w:t xml:space="preserve"> </w:t>
+      </w:r>
+      <w:proofErr w:type="spellStart"/>
+      <w:r>
+        <w:t>kesenjangan</w:t>
+      </w:r>
+      <w:proofErr w:type="spellEnd"/>
+      <w:r>
+        <w:t xml:space="preserve"> </w:t>
+      </w:r>
+      <w:proofErr w:type="spellStart"/>
+      <w:r>
+        <w:t>antara</w:t>
+      </w:r>
+      <w:proofErr w:type="spellEnd"/>
+      <w:r>
+        <w:t xml:space="preserve"> </w:t>
+      </w:r>
+      <w:proofErr w:type="spellStart"/>
+      <w:r>
+        <w:t>ekspektasi</w:t>
+      </w:r>
+      <w:proofErr w:type="spellEnd"/>
+      <w:r>
+        <w:t xml:space="preserve"> return </w:t>
+      </w:r>
+      <w:proofErr w:type="spellStart"/>
+      <w:r>
+        <w:t>dengan</w:t>
+      </w:r>
+      <w:proofErr w:type="spellEnd"/>
+      <w:r>
+        <w:t xml:space="preserve"> </w:t>
+      </w:r>
+      <w:proofErr w:type="spellStart"/>
+      <w:r>
+        <w:t>realisasi</w:t>
+      </w:r>
+      <w:proofErr w:type="spellEnd"/>
+      <w:r>
+        <w:t xml:space="preserve"> </w:t>
+      </w:r>
+      <w:proofErr w:type="spellStart"/>
+      <w:r>
+        <w:t>aktual</w:t>
+      </w:r>
+      <w:proofErr w:type="spellEnd"/>
+      <w:r>
+        <w:t xml:space="preserve"> </w:t>
+      </w:r>
+      <w:proofErr w:type="spellStart"/>
+      <w:r>
+        <w:t>dapat</w:t>
+      </w:r>
+      <w:proofErr w:type="spellEnd"/>
+      <w:r>
+        <w:t xml:space="preserve"> </w:t>
+      </w:r>
+      <w:proofErr w:type="spellStart"/>
+      <w:r>
+        <w:t>menurunkan</w:t>
+      </w:r>
+      <w:proofErr w:type="spellEnd"/>
+      <w:r>
+        <w:t xml:space="preserve"> </w:t>
+      </w:r>
+      <w:proofErr w:type="spellStart"/>
+      <w:r>
+        <w:t>probabilitas</w:t>
+      </w:r>
+      <w:proofErr w:type="spellEnd"/>
+      <w:r>
+        <w:t xml:space="preserve"> </w:t>
+      </w:r>
+      <w:proofErr w:type="spellStart"/>
+      <w:r>
+        <w:t>partisipasi</w:t>
+      </w:r>
+      <w:proofErr w:type="spellEnd"/>
+      <w:r>
+        <w:t xml:space="preserve"> </w:t>
+      </w:r>
+      <w:proofErr w:type="spellStart"/>
+      <w:r>
+        <w:t>rumah</w:t>
+      </w:r>
+      <w:proofErr w:type="spellEnd"/>
+      <w:r>
+        <w:t xml:space="preserve"> </w:t>
+      </w:r>
+      <w:proofErr w:type="spellStart"/>
+      <w:r>
+        <w:t>tangga</w:t>
+      </w:r>
+      <w:proofErr w:type="spellEnd"/>
+      <w:r>
+        <w:t xml:space="preserve"> </w:t>
+      </w:r>
+      <w:proofErr w:type="spellStart"/>
+      <w:r>
+        <w:t>dalam</w:t>
+      </w:r>
+      <w:proofErr w:type="spellEnd"/>
+      <w:r>
+        <w:t xml:space="preserve"> </w:t>
+      </w:r>
+      <w:proofErr w:type="spellStart"/>
+      <w:r>
+        <w:t>investasi</w:t>
+      </w:r>
+      <w:proofErr w:type="spellEnd"/>
+      <w:r>
+        <w:t xml:space="preserve"> </w:t>
+      </w:r>
+      <w:proofErr w:type="spellStart"/>
+      <w:r>
+        <w:t>aset</w:t>
+      </w:r>
+      <w:proofErr w:type="spellEnd"/>
+      <w:r>
+        <w:t xml:space="preserve"> </w:t>
+      </w:r>
+      <w:proofErr w:type="spellStart"/>
+      <w:r>
+        <w:t>berisiko</w:t>
+      </w:r>
+      <w:proofErr w:type="spellEnd"/>
+      <w:r>
+        <w:t xml:space="preserve"> </w:t>
+      </w:r>
+      <w:proofErr w:type="spellStart"/>
+      <w:r>
+        <w:t>hingga</w:t>
+      </w:r>
+      <w:proofErr w:type="spellEnd"/>
+      <w:r>
+        <w:t xml:space="preserve"> 11.8%, </w:t>
+      </w:r>
+      <w:proofErr w:type="spellStart"/>
+      <w:r>
+        <w:t>menggarisbawahi</w:t>
+      </w:r>
+      <w:proofErr w:type="spellEnd"/>
+      <w:r>
+        <w:t xml:space="preserve"> </w:t>
+      </w:r>
+      <w:proofErr w:type="spellStart"/>
+      <w:r>
+        <w:t>pentingnya</w:t>
+      </w:r>
+      <w:proofErr w:type="spellEnd"/>
+      <w:r>
+        <w:t xml:space="preserve"> </w:t>
+      </w:r>
+      <w:proofErr w:type="spellStart"/>
+      <w:r>
+        <w:t>akurasi</w:t>
+      </w:r>
+      <w:proofErr w:type="spellEnd"/>
+      <w:r>
+        <w:t xml:space="preserve"> </w:t>
+      </w:r>
+      <w:proofErr w:type="spellStart"/>
+      <w:r>
+        <w:t>prediksi</w:t>
+      </w:r>
+      <w:proofErr w:type="spellEnd"/>
+      <w:r>
+        <w:t xml:space="preserve">. </w:t>
+      </w:r>
+      <w:proofErr w:type="spellStart"/>
+      <w:r>
+        <w:t>Lebih</w:t>
+      </w:r>
+      <w:proofErr w:type="spellEnd"/>
+      <w:r>
+        <w:t xml:space="preserve"> </w:t>
+      </w:r>
+      <w:proofErr w:type="spellStart"/>
+      <w:r>
+        <w:t>lanjut</w:t>
+      </w:r>
+      <w:proofErr w:type="spellEnd"/>
+      <w:r>
+        <w:t xml:space="preserve">, forecasting yang </w:t>
+      </w:r>
+      <w:proofErr w:type="spellStart"/>
+      <w:r>
+        <w:t>akurat</w:t>
+      </w:r>
+      <w:proofErr w:type="spellEnd"/>
+      <w:r>
+        <w:t xml:space="preserve"> </w:t>
+      </w:r>
+      <w:proofErr w:type="spellStart"/>
+      <w:r>
+        <w:t>memungkinkan</w:t>
+      </w:r>
+      <w:proofErr w:type="spellEnd"/>
+      <w:r>
+        <w:t xml:space="preserve"> </w:t>
+      </w:r>
+      <w:proofErr w:type="spellStart"/>
+      <w:r>
+        <w:t>pelaku</w:t>
+      </w:r>
+      <w:proofErr w:type="spellEnd"/>
+      <w:r>
+        <w:t xml:space="preserve"> pasar </w:t>
+      </w:r>
+      <w:proofErr w:type="spellStart"/>
+      <w:r>
+        <w:t>mengantisipasi</w:t>
+      </w:r>
+      <w:proofErr w:type="spellEnd"/>
+      <w:r>
+        <w:t xml:space="preserve"> </w:t>
+      </w:r>
+      <w:proofErr w:type="spellStart"/>
+      <w:r>
+        <w:t>volatilitas</w:t>
+      </w:r>
+      <w:proofErr w:type="spellEnd"/>
+      <w:r>
+        <w:t xml:space="preserve"> </w:t>
+      </w:r>
+      <w:proofErr w:type="spellStart"/>
+      <w:r>
+        <w:t>secara</w:t>
+      </w:r>
+      <w:proofErr w:type="spellEnd"/>
+      <w:r>
+        <w:t xml:space="preserve"> </w:t>
+      </w:r>
+      <w:proofErr w:type="spellStart"/>
+      <w:r>
+        <w:t>proaktif</w:t>
+      </w:r>
+      <w:proofErr w:type="spellEnd"/>
+      <w:r>
+        <w:t xml:space="preserve">, </w:t>
+      </w:r>
+      <w:proofErr w:type="spellStart"/>
+      <w:r>
+        <w:t>khususnya</w:t>
+      </w:r>
+      <w:proofErr w:type="spellEnd"/>
+      <w:r>
+        <w:t xml:space="preserve"> </w:t>
+      </w:r>
+      <w:proofErr w:type="spellStart"/>
+      <w:r>
+        <w:t>dalam</w:t>
+      </w:r>
+      <w:proofErr w:type="spellEnd"/>
+      <w:r>
+        <w:t xml:space="preserve"> </w:t>
+      </w:r>
+      <w:proofErr w:type="spellStart"/>
+      <w:r>
+        <w:t>menghadapi</w:t>
+      </w:r>
+      <w:proofErr w:type="spellEnd"/>
+      <w:r>
+        <w:t xml:space="preserve"> era VUCA (Volatility, Uncertainty, Complexity, Ambiguity) yang </w:t>
+      </w:r>
+      <w:proofErr w:type="spellStart"/>
+      <w:r>
+        <w:t>ditandai</w:t>
+      </w:r>
+      <w:proofErr w:type="spellEnd"/>
+      <w:r>
+        <w:t xml:space="preserve"> </w:t>
+      </w:r>
+      <w:proofErr w:type="spellStart"/>
+      <w:r>
+        <w:t>fluktuasi</w:t>
+      </w:r>
+      <w:proofErr w:type="spellEnd"/>
+      <w:r>
+        <w:t xml:space="preserve"> </w:t>
+      </w:r>
+      <w:proofErr w:type="spellStart"/>
+      <w:r>
+        <w:t>tinggi</w:t>
+      </w:r>
+      <w:proofErr w:type="spellEnd"/>
+      <w:r>
+        <w:t xml:space="preserve"> dan </w:t>
+      </w:r>
+      <w:proofErr w:type="spellStart"/>
+      <w:r>
+        <w:t>ketidakpastian</w:t>
+      </w:r>
+      <w:proofErr w:type="spellEnd"/>
+      <w:r>
+        <w:t xml:space="preserve"> </w:t>
+      </w:r>
+      <w:proofErr w:type="spellStart"/>
+      <w:r>
+        <w:t>ekonomi</w:t>
+      </w:r>
+      <w:proofErr w:type="spellEnd"/>
+      <w:r>
+        <w:t xml:space="preserve"> global (</w:t>
+      </w:r>
+      <w:proofErr w:type="spellStart"/>
+      <w:r>
+        <w:t>Saluza</w:t>
+      </w:r>
+      <w:proofErr w:type="spellEnd"/>
+      <w:r>
+        <w:t xml:space="preserve"> et al., 2024). </w:t>
+      </w:r>
+      <w:proofErr w:type="spellStart"/>
+      <w:r>
+        <w:t>Namun</w:t>
+      </w:r>
+      <w:proofErr w:type="spellEnd"/>
+      <w:r>
+        <w:t xml:space="preserve">, </w:t>
+      </w:r>
+      <w:proofErr w:type="spellStart"/>
+      <w:r>
+        <w:t>pendekatan</w:t>
+      </w:r>
+      <w:proofErr w:type="spellEnd"/>
+      <w:r>
+        <w:t xml:space="preserve"> </w:t>
+      </w:r>
+      <w:proofErr w:type="spellStart"/>
+      <w:r>
+        <w:t>prediksi</w:t>
+      </w:r>
+      <w:proofErr w:type="spellEnd"/>
+      <w:r>
+        <w:t xml:space="preserve"> </w:t>
+      </w:r>
+      <w:proofErr w:type="spellStart"/>
+      <w:r>
+        <w:t>tradisional</w:t>
+      </w:r>
+      <w:proofErr w:type="spellEnd"/>
+      <w:r>
+        <w:t xml:space="preserve"> </w:t>
+      </w:r>
+      <w:proofErr w:type="spellStart"/>
+      <w:r>
+        <w:t>seperti</w:t>
+      </w:r>
+      <w:proofErr w:type="spellEnd"/>
+      <w:r>
+        <w:t xml:space="preserve"> </w:t>
+      </w:r>
+      <w:proofErr w:type="spellStart"/>
+      <w:r>
+        <w:t>analisis</w:t>
+      </w:r>
+      <w:proofErr w:type="spellEnd"/>
+      <w:r>
+        <w:t xml:space="preserve"> </w:t>
+      </w:r>
+      <w:proofErr w:type="spellStart"/>
+      <w:r>
+        <w:t>teknikal</w:t>
+      </w:r>
+      <w:proofErr w:type="spellEnd"/>
+      <w:r>
+        <w:t xml:space="preserve"> dan fundamental </w:t>
+      </w:r>
+      <w:proofErr w:type="spellStart"/>
+      <w:r>
+        <w:t>menunjukkan</w:t>
+      </w:r>
+      <w:proofErr w:type="spellEnd"/>
+      <w:r>
+        <w:t xml:space="preserve"> </w:t>
+      </w:r>
+      <w:proofErr w:type="spellStart"/>
+      <w:r>
+        <w:t>keterbatasan</w:t>
+      </w:r>
+      <w:proofErr w:type="spellEnd"/>
+      <w:r>
+        <w:t xml:space="preserve"> </w:t>
+      </w:r>
+      <w:proofErr w:type="spellStart"/>
+      <w:r>
+        <w:t>dalam</w:t>
+      </w:r>
+      <w:proofErr w:type="spellEnd"/>
+      <w:r>
+        <w:t xml:space="preserve"> </w:t>
+      </w:r>
+      <w:proofErr w:type="spellStart"/>
+      <w:r>
+        <w:t>menangkap</w:t>
+      </w:r>
+      <w:proofErr w:type="spellEnd"/>
+      <w:r>
+        <w:t xml:space="preserve"> </w:t>
+      </w:r>
+      <w:proofErr w:type="spellStart"/>
+      <w:r>
+        <w:t>kompleksitas</w:t>
+      </w:r>
+      <w:proofErr w:type="spellEnd"/>
+      <w:r>
+        <w:t xml:space="preserve"> </w:t>
+      </w:r>
+      <w:proofErr w:type="spellStart"/>
+      <w:r>
+        <w:t>hubungan</w:t>
+      </w:r>
+      <w:proofErr w:type="spellEnd"/>
+      <w:r>
+        <w:t xml:space="preserve"> non-linear </w:t>
+      </w:r>
+      <w:proofErr w:type="spellStart"/>
+      <w:r>
+        <w:t>antara</w:t>
+      </w:r>
+      <w:proofErr w:type="spellEnd"/>
+      <w:r>
+        <w:t xml:space="preserve"> </w:t>
+      </w:r>
+      <w:proofErr w:type="spellStart"/>
+      <w:r>
+        <w:t>variabel</w:t>
+      </w:r>
+      <w:proofErr w:type="spellEnd"/>
+      <w:r>
+        <w:t xml:space="preserve"> </w:t>
+      </w:r>
+      <w:proofErr w:type="spellStart"/>
+      <w:r>
+        <w:t>penentu</w:t>
+      </w:r>
+      <w:proofErr w:type="spellEnd"/>
+      <w:r>
+        <w:t xml:space="preserve"> IHSG (Sezer et al., 2019), </w:t>
+      </w:r>
+      <w:proofErr w:type="spellStart"/>
+      <w:r>
+        <w:t>memerlukan</w:t>
+      </w:r>
+      <w:proofErr w:type="spellEnd"/>
+      <w:r>
+        <w:t xml:space="preserve"> </w:t>
+      </w:r>
+      <w:proofErr w:type="spellStart"/>
+      <w:r>
+        <w:t>identifikasi</w:t>
+      </w:r>
+      <w:proofErr w:type="spellEnd"/>
+      <w:r>
+        <w:t xml:space="preserve"> </w:t>
+      </w:r>
+      <w:proofErr w:type="spellStart"/>
+      <w:r>
+        <w:t>faktor-faktor</w:t>
+      </w:r>
+      <w:proofErr w:type="spellEnd"/>
+      <w:r>
+        <w:t xml:space="preserve"> yang </w:t>
+      </w:r>
+      <w:proofErr w:type="spellStart"/>
+      <w:r>
+        <w:t>mempengaruhi</w:t>
+      </w:r>
+      <w:proofErr w:type="spellEnd"/>
+      <w:r>
+        <w:t xml:space="preserve"> </w:t>
+      </w:r>
+      <w:proofErr w:type="spellStart"/>
+      <w:r>
+        <w:t>pergerakan</w:t>
+      </w:r>
+      <w:proofErr w:type="spellEnd"/>
+      <w:r>
+        <w:t xml:space="preserve"> </w:t>
+      </w:r>
+      <w:proofErr w:type="spellStart"/>
+      <w:r>
+        <w:t>indeks</w:t>
+      </w:r>
+      <w:proofErr w:type="spellEnd"/>
+      <w:r>
+        <w:t xml:space="preserve"> </w:t>
+      </w:r>
+      <w:proofErr w:type="spellStart"/>
+      <w:r>
+        <w:t>secara</w:t>
+      </w:r>
+      <w:proofErr w:type="spellEnd"/>
+      <w:r>
+        <w:t xml:space="preserve"> </w:t>
+      </w:r>
+      <w:proofErr w:type="spellStart"/>
+      <w:r>
+        <w:t>komprehensif</w:t>
+      </w:r>
+      <w:proofErr w:type="spellEnd"/>
+      <w:r>
+        <w:t>.</w:t>
+      </w:r>
+    </w:p>
+    <w:p>
+      <w:pPr>
+        <w:ind w:left="0" w:right="767" w:firstLine="720"/>
+      </w:pPr>
       <w:proofErr w:type="spellStart"/>
       <w:r>
         <w:t>Pergerakan</w:t>
@@ -7398,6 +8095,530 @@
       </w:r>
       <w:proofErr w:type="spellStart"/>
       <w:r>
+        <w:t>suku</w:t>
+      </w:r>
+      <w:proofErr w:type="spellEnd"/>
+      <w:r>
+        <w:t xml:space="preserve"> bunga dan </w:t>
+      </w:r>
+      <w:proofErr w:type="spellStart"/>
+      <w:r>
+        <w:t>inflasi</w:t>
+      </w:r>
+      <w:proofErr w:type="spellEnd"/>
+      <w:r>
+        <w:t xml:space="preserve"> </w:t>
+      </w:r>
+      <w:proofErr w:type="spellStart"/>
+      <w:r>
+        <w:t>berpengaruh</w:t>
+      </w:r>
+      <w:proofErr w:type="spellEnd"/>
+      <w:r>
+        <w:t xml:space="preserve"> </w:t>
+      </w:r>
+      <w:proofErr w:type="spellStart"/>
+      <w:r>
+        <w:t>negatif</w:t>
+      </w:r>
+      <w:proofErr w:type="spellEnd"/>
+      <w:r>
+        <w:t xml:space="preserve"> </w:t>
+      </w:r>
+      <w:proofErr w:type="spellStart"/>
+      <w:r>
+        <w:t>signifikan</w:t>
+      </w:r>
+      <w:proofErr w:type="spellEnd"/>
+      <w:r>
+        <w:t xml:space="preserve"> </w:t>
+      </w:r>
+      <w:proofErr w:type="spellStart"/>
+      <w:r>
+        <w:t>terhadap</w:t>
+      </w:r>
+      <w:proofErr w:type="spellEnd"/>
+      <w:r>
+        <w:t xml:space="preserve"> IHSG, </w:t>
+      </w:r>
+      <w:proofErr w:type="spellStart"/>
+      <w:r>
+        <w:t>sementara</w:t>
+      </w:r>
+      <w:proofErr w:type="spellEnd"/>
+      <w:r>
+        <w:t xml:space="preserve"> </w:t>
+      </w:r>
+      <w:proofErr w:type="spellStart"/>
+      <w:r>
+        <w:t>nilai</w:t>
+      </w:r>
+      <w:proofErr w:type="spellEnd"/>
+      <w:r>
+        <w:t xml:space="preserve"> </w:t>
+      </w:r>
+      <w:proofErr w:type="spellStart"/>
+      <w:r>
+        <w:t>tukar</w:t>
+      </w:r>
+      <w:proofErr w:type="spellEnd"/>
+      <w:r>
+        <w:t xml:space="preserve"> </w:t>
+      </w:r>
+      <w:proofErr w:type="spellStart"/>
+      <w:r>
+        <w:t>menunjukkan</w:t>
+      </w:r>
+      <w:proofErr w:type="spellEnd"/>
+      <w:r>
+        <w:t xml:space="preserve"> </w:t>
+      </w:r>
+      <w:proofErr w:type="spellStart"/>
+      <w:r>
+        <w:t>pengaruh</w:t>
+      </w:r>
+      <w:proofErr w:type="spellEnd"/>
+      <w:r>
+        <w:t xml:space="preserve"> </w:t>
+      </w:r>
+      <w:proofErr w:type="spellStart"/>
+      <w:r>
+        <w:t>positif</w:t>
+      </w:r>
+      <w:proofErr w:type="spellEnd"/>
+      <w:r>
+        <w:t xml:space="preserve"> </w:t>
+      </w:r>
+      <w:proofErr w:type="spellStart"/>
+      <w:r>
+        <w:t>signifikan</w:t>
+      </w:r>
+      <w:proofErr w:type="spellEnd"/>
+      <w:r>
+        <w:t xml:space="preserve">, </w:t>
+      </w:r>
+      <w:proofErr w:type="spellStart"/>
+      <w:r>
+        <w:t>mengkonfirmasi</w:t>
+      </w:r>
+      <w:proofErr w:type="spellEnd"/>
+      <w:r>
+        <w:t xml:space="preserve"> </w:t>
+      </w:r>
+      <w:proofErr w:type="spellStart"/>
+      <w:r>
+        <w:t>sensitivitas</w:t>
+      </w:r>
+      <w:proofErr w:type="spellEnd"/>
+      <w:r>
+        <w:t xml:space="preserve"> pasar modal Indonesia </w:t>
+      </w:r>
+      <w:proofErr w:type="spellStart"/>
+      <w:r>
+        <w:t>terhadap</w:t>
+      </w:r>
+      <w:proofErr w:type="spellEnd"/>
+      <w:r>
+        <w:t xml:space="preserve"> </w:t>
+      </w:r>
+      <w:proofErr w:type="spellStart"/>
+      <w:r>
+        <w:t>kondisi</w:t>
+      </w:r>
+      <w:proofErr w:type="spellEnd"/>
+      <w:r>
+        <w:t xml:space="preserve"> </w:t>
+      </w:r>
+      <w:proofErr w:type="spellStart"/>
+      <w:r>
+        <w:t>ekonomi</w:t>
+      </w:r>
+      <w:proofErr w:type="spellEnd"/>
+      <w:r>
+        <w:t xml:space="preserve"> </w:t>
+      </w:r>
+      <w:proofErr w:type="spellStart"/>
+      <w:r>
+        <w:t>domestik</w:t>
+      </w:r>
+      <w:proofErr w:type="spellEnd"/>
+      <w:r>
+        <w:t xml:space="preserve">. </w:t>
+      </w:r>
+      <w:proofErr w:type="spellStart"/>
+      <w:r>
+        <w:t>Sebagai</w:t>
+      </w:r>
+      <w:proofErr w:type="spellEnd"/>
+      <w:r>
+        <w:t xml:space="preserve"> negara </w:t>
+      </w:r>
+      <w:proofErr w:type="spellStart"/>
+      <w:r>
+        <w:t>pengekspor</w:t>
+      </w:r>
+      <w:proofErr w:type="spellEnd"/>
+      <w:r>
+        <w:t xml:space="preserve"> </w:t>
+      </w:r>
+      <w:proofErr w:type="spellStart"/>
+      <w:r>
+        <w:t>komoditas</w:t>
+      </w:r>
+      <w:proofErr w:type="spellEnd"/>
+      <w:r>
+        <w:t xml:space="preserve"> </w:t>
+      </w:r>
+      <w:proofErr w:type="spellStart"/>
+      <w:r>
+        <w:t>utama</w:t>
+      </w:r>
+      <w:proofErr w:type="spellEnd"/>
+      <w:r>
+        <w:t xml:space="preserve">, </w:t>
+      </w:r>
+      <w:r>
+        <w:lastRenderedPageBreak/>
+        <w:t xml:space="preserve">Indonesia </w:t>
+      </w:r>
+      <w:proofErr w:type="spellStart"/>
+      <w:r>
+        <w:t>memiliki</w:t>
+      </w:r>
+      <w:proofErr w:type="spellEnd"/>
+      <w:r>
+        <w:t xml:space="preserve"> </w:t>
+      </w:r>
+      <w:proofErr w:type="spellStart"/>
+      <w:r>
+        <w:t>eksposur</w:t>
+      </w:r>
+      <w:proofErr w:type="spellEnd"/>
+      <w:r>
+        <w:t xml:space="preserve"> </w:t>
+      </w:r>
+      <w:proofErr w:type="spellStart"/>
+      <w:r>
+        <w:t>signifikan</w:t>
+      </w:r>
+      <w:proofErr w:type="spellEnd"/>
+      <w:r>
+        <w:t xml:space="preserve"> </w:t>
+      </w:r>
+      <w:proofErr w:type="spellStart"/>
+      <w:r>
+        <w:t>terhadap</w:t>
+      </w:r>
+      <w:proofErr w:type="spellEnd"/>
+      <w:r>
+        <w:t xml:space="preserve"> </w:t>
+      </w:r>
+      <w:proofErr w:type="spellStart"/>
+      <w:r>
+        <w:t>fluktuasi</w:t>
+      </w:r>
+      <w:proofErr w:type="spellEnd"/>
+      <w:r>
+        <w:t xml:space="preserve"> </w:t>
+      </w:r>
+      <w:proofErr w:type="spellStart"/>
+      <w:r>
+        <w:t>harga</w:t>
+      </w:r>
+      <w:proofErr w:type="spellEnd"/>
+      <w:r>
+        <w:t xml:space="preserve"> </w:t>
+      </w:r>
+      <w:proofErr w:type="spellStart"/>
+      <w:r>
+        <w:t>komoditas</w:t>
+      </w:r>
+      <w:proofErr w:type="spellEnd"/>
+      <w:r>
+        <w:t xml:space="preserve"> global, </w:t>
+      </w:r>
+      <w:proofErr w:type="spellStart"/>
+      <w:r>
+        <w:t>khususnya</w:t>
+      </w:r>
+      <w:proofErr w:type="spellEnd"/>
+      <w:r>
+        <w:t xml:space="preserve"> </w:t>
+      </w:r>
+      <w:proofErr w:type="spellStart"/>
+      <w:r>
+        <w:t>batubara</w:t>
+      </w:r>
+      <w:proofErr w:type="spellEnd"/>
+      <w:r>
+        <w:t xml:space="preserve">, </w:t>
+      </w:r>
+      <w:proofErr w:type="spellStart"/>
+      <w:r>
+        <w:t>nikel</w:t>
+      </w:r>
+      <w:proofErr w:type="spellEnd"/>
+      <w:r>
+        <w:t xml:space="preserve">, </w:t>
+      </w:r>
+      <w:proofErr w:type="spellStart"/>
+      <w:r>
+        <w:t>tembaga</w:t>
+      </w:r>
+      <w:proofErr w:type="spellEnd"/>
+      <w:r>
+        <w:t xml:space="preserve">, dan </w:t>
+      </w:r>
+      <w:proofErr w:type="spellStart"/>
+      <w:r>
+        <w:t>timah</w:t>
+      </w:r>
+      <w:proofErr w:type="spellEnd"/>
+      <w:r>
+        <w:t xml:space="preserve">, </w:t>
+      </w:r>
+      <w:proofErr w:type="spellStart"/>
+      <w:r>
+        <w:t>dengan</w:t>
+      </w:r>
+      <w:proofErr w:type="spellEnd"/>
+      <w:r>
+        <w:t xml:space="preserve"> </w:t>
+      </w:r>
+      <w:proofErr w:type="spellStart"/>
+      <w:r>
+        <w:t>penelitian</w:t>
+      </w:r>
+      <w:proofErr w:type="spellEnd"/>
+      <w:r>
+        <w:t xml:space="preserve"> Rahmah et al. (2024) </w:t>
+      </w:r>
+      <w:proofErr w:type="spellStart"/>
+      <w:r>
+        <w:t>mengonfirmasi</w:t>
+      </w:r>
+      <w:proofErr w:type="spellEnd"/>
+      <w:r>
+        <w:t xml:space="preserve"> </w:t>
+      </w:r>
+      <w:proofErr w:type="spellStart"/>
+      <w:r>
+        <w:t>bahwa</w:t>
+      </w:r>
+      <w:proofErr w:type="spellEnd"/>
+      <w:r>
+        <w:t xml:space="preserve"> </w:t>
+      </w:r>
+      <w:proofErr w:type="spellStart"/>
+      <w:r>
+        <w:t>harga</w:t>
+      </w:r>
+      <w:proofErr w:type="spellEnd"/>
+      <w:r>
+        <w:t xml:space="preserve"> </w:t>
+      </w:r>
+      <w:proofErr w:type="spellStart"/>
+      <w:r>
+        <w:t>batubara</w:t>
+      </w:r>
+      <w:proofErr w:type="spellEnd"/>
+      <w:r>
+        <w:t xml:space="preserve"> dan </w:t>
+      </w:r>
+      <w:proofErr w:type="spellStart"/>
+      <w:r>
+        <w:t>nikel</w:t>
+      </w:r>
+      <w:proofErr w:type="spellEnd"/>
+      <w:r>
+        <w:t xml:space="preserve"> </w:t>
+      </w:r>
+      <w:proofErr w:type="spellStart"/>
+      <w:r>
+        <w:t>memiliki</w:t>
+      </w:r>
+      <w:proofErr w:type="spellEnd"/>
+      <w:r>
+        <w:t xml:space="preserve"> </w:t>
+      </w:r>
+      <w:proofErr w:type="spellStart"/>
+      <w:r>
+        <w:t>hubungan</w:t>
+      </w:r>
+      <w:proofErr w:type="spellEnd"/>
+      <w:r>
+        <w:t xml:space="preserve"> </w:t>
+      </w:r>
+      <w:proofErr w:type="spellStart"/>
+      <w:r>
+        <w:t>dependensi</w:t>
+      </w:r>
+      <w:proofErr w:type="spellEnd"/>
+      <w:r>
+        <w:t xml:space="preserve"> </w:t>
+      </w:r>
+      <w:proofErr w:type="spellStart"/>
+      <w:r>
+        <w:t>signifikan</w:t>
+      </w:r>
+      <w:proofErr w:type="spellEnd"/>
+      <w:r>
+        <w:t xml:space="preserve"> </w:t>
+      </w:r>
+      <w:proofErr w:type="spellStart"/>
+      <w:r>
+        <w:t>dengan</w:t>
+      </w:r>
+      <w:proofErr w:type="spellEnd"/>
+      <w:r>
+        <w:t xml:space="preserve"> IHSG. Di </w:t>
+      </w:r>
+      <w:proofErr w:type="spellStart"/>
+      <w:r>
+        <w:t>sisi</w:t>
+      </w:r>
+      <w:proofErr w:type="spellEnd"/>
+      <w:r>
+        <w:t xml:space="preserve"> lain, </w:t>
+      </w:r>
+      <w:proofErr w:type="spellStart"/>
+      <w:r>
+        <w:t>integrasi</w:t>
+      </w:r>
+      <w:proofErr w:type="spellEnd"/>
+      <w:r>
+        <w:t xml:space="preserve"> pasar modal regional ASEAN </w:t>
+      </w:r>
+      <w:proofErr w:type="spellStart"/>
+      <w:r>
+        <w:t>menciptakan</w:t>
+      </w:r>
+      <w:proofErr w:type="spellEnd"/>
+      <w:r>
+        <w:t xml:space="preserve"> spillover effect </w:t>
+      </w:r>
+      <w:proofErr w:type="spellStart"/>
+      <w:r>
+        <w:t>dari</w:t>
+      </w:r>
+      <w:proofErr w:type="spellEnd"/>
+      <w:r>
+        <w:t xml:space="preserve"> </w:t>
+      </w:r>
+      <w:proofErr w:type="spellStart"/>
+      <w:r>
+        <w:t>indeks</w:t>
+      </w:r>
+      <w:proofErr w:type="spellEnd"/>
+      <w:r>
+        <w:t xml:space="preserve"> negara </w:t>
+      </w:r>
+      <w:proofErr w:type="spellStart"/>
+      <w:r>
+        <w:t>tetangga</w:t>
+      </w:r>
+      <w:proofErr w:type="spellEnd"/>
+      <w:r>
+        <w:t xml:space="preserve">, </w:t>
+      </w:r>
+      <w:proofErr w:type="spellStart"/>
+      <w:r>
+        <w:t>dengan</w:t>
+      </w:r>
+      <w:proofErr w:type="spellEnd"/>
+      <w:r>
+        <w:t xml:space="preserve"> Straits Times Index (STI) </w:t>
+      </w:r>
+      <w:proofErr w:type="spellStart"/>
+      <w:r>
+        <w:t>berpengaruh</w:t>
+      </w:r>
+      <w:proofErr w:type="spellEnd"/>
+      <w:r>
+        <w:t xml:space="preserve"> </w:t>
+      </w:r>
+      <w:proofErr w:type="spellStart"/>
+      <w:r>
+        <w:t>positif</w:t>
+      </w:r>
+      <w:proofErr w:type="spellEnd"/>
+      <w:r>
+        <w:t xml:space="preserve"> </w:t>
+      </w:r>
+      <w:proofErr w:type="spellStart"/>
+      <w:r>
+        <w:t>signifikan</w:t>
+      </w:r>
+      <w:proofErr w:type="spellEnd"/>
+      <w:r>
+        <w:t xml:space="preserve"> </w:t>
+      </w:r>
+      <w:proofErr w:type="spellStart"/>
+      <w:r>
+        <w:t>terhadap</w:t>
+      </w:r>
+      <w:proofErr w:type="spellEnd"/>
+      <w:r>
+        <w:t xml:space="preserve"> IHSG, </w:t>
+      </w:r>
+      <w:proofErr w:type="spellStart"/>
+      <w:r>
+        <w:t>mengindikasikan</w:t>
+      </w:r>
+      <w:proofErr w:type="spellEnd"/>
+      <w:r>
+        <w:t xml:space="preserve"> co-movement yang </w:t>
+      </w:r>
+      <w:proofErr w:type="spellStart"/>
+      <w:r>
+        <w:t>didorong</w:t>
+      </w:r>
+      <w:proofErr w:type="spellEnd"/>
+      <w:r>
+        <w:t xml:space="preserve"> oleh </w:t>
+      </w:r>
+      <w:proofErr w:type="spellStart"/>
+      <w:r>
+        <w:t>aliran</w:t>
+      </w:r>
+      <w:proofErr w:type="spellEnd"/>
+      <w:r>
+        <w:t xml:space="preserve"> modal </w:t>
+      </w:r>
+      <w:proofErr w:type="spellStart"/>
+      <w:r>
+        <w:t>asing</w:t>
+      </w:r>
+      <w:proofErr w:type="spellEnd"/>
+      <w:r>
+        <w:t xml:space="preserve"> dan </w:t>
+      </w:r>
+      <w:proofErr w:type="spellStart"/>
+      <w:r>
+        <w:t>sentimen</w:t>
+      </w:r>
+      <w:proofErr w:type="spellEnd"/>
+      <w:r>
+        <w:t xml:space="preserve"> regional (Endri et al., 2020; Murti, 2017). </w:t>
+      </w:r>
+      <w:proofErr w:type="spellStart"/>
+      <w:r>
+        <w:t>Kompleksitas</w:t>
+      </w:r>
+      <w:proofErr w:type="spellEnd"/>
+      <w:r>
+        <w:t xml:space="preserve"> </w:t>
+      </w:r>
+      <w:proofErr w:type="spellStart"/>
+      <w:r>
+        <w:t>interaksi</w:t>
+      </w:r>
+      <w:proofErr w:type="spellEnd"/>
+      <w:r>
+        <w:t xml:space="preserve"> multi-</w:t>
+      </w:r>
+      <w:proofErr w:type="spellStart"/>
+      <w:r>
         <w:t>variabel</w:t>
       </w:r>
       <w:proofErr w:type="spellEnd"/>
@@ -7406,119 +8627,103 @@
       </w:r>
       <w:proofErr w:type="spellStart"/>
       <w:r>
-        <w:t>makroekonomi</w:t>
-      </w:r>
-      <w:proofErr w:type="spellEnd"/>
-      <w:r>
-        <w:t xml:space="preserve"> </w:t>
-      </w:r>
-      <w:proofErr w:type="spellStart"/>
-      <w:r>
-        <w:t>seperti</w:t>
-      </w:r>
-      <w:proofErr w:type="spellEnd"/>
-      <w:r>
-        <w:t xml:space="preserve"> </w:t>
-      </w:r>
-      <w:proofErr w:type="spellStart"/>
-      <w:r>
-        <w:t>suku</w:t>
-      </w:r>
-      <w:proofErr w:type="spellEnd"/>
-      <w:r>
-        <w:t xml:space="preserve"> bunga dan </w:t>
-      </w:r>
-      <w:proofErr w:type="spellStart"/>
-      <w:r>
-        <w:t>inflasi</w:t>
-      </w:r>
-      <w:proofErr w:type="spellEnd"/>
-      <w:r>
-        <w:t xml:space="preserve"> </w:t>
-      </w:r>
-      <w:proofErr w:type="spellStart"/>
-      <w:r>
-        <w:t>berpengaruh</w:t>
-      </w:r>
-      <w:proofErr w:type="spellEnd"/>
-      <w:r>
-        <w:t xml:space="preserve"> </w:t>
-      </w:r>
-      <w:proofErr w:type="spellStart"/>
-      <w:r>
-        <w:t>negatif</w:t>
-      </w:r>
-      <w:proofErr w:type="spellEnd"/>
-      <w:r>
-        <w:t xml:space="preserve"> </w:t>
-      </w:r>
-      <w:proofErr w:type="spellStart"/>
-      <w:r>
-        <w:t>signifikan</w:t>
-      </w:r>
-      <w:proofErr w:type="spellEnd"/>
-      <w:r>
-        <w:t xml:space="preserve"> </w:t>
-      </w:r>
-      <w:proofErr w:type="spellStart"/>
-      <w:r>
-        <w:t>terhadap</w:t>
-      </w:r>
-      <w:proofErr w:type="spellEnd"/>
-      <w:r>
-        <w:t xml:space="preserve"> IHSG, </w:t>
-      </w:r>
-      <w:proofErr w:type="spellStart"/>
-      <w:r>
-        <w:t>sementara</w:t>
-      </w:r>
-      <w:proofErr w:type="spellEnd"/>
-      <w:r>
-        <w:t xml:space="preserve"> </w:t>
-      </w:r>
-      <w:proofErr w:type="spellStart"/>
-      <w:r>
-        <w:t>nilai</w:t>
-      </w:r>
-      <w:proofErr w:type="spellEnd"/>
-      <w:r>
-        <w:t xml:space="preserve"> </w:t>
-      </w:r>
-      <w:proofErr w:type="spellStart"/>
-      <w:r>
-        <w:t>tukar</w:t>
-      </w:r>
-      <w:proofErr w:type="spellEnd"/>
-      <w:r>
-        <w:t xml:space="preserve"> </w:t>
-      </w:r>
-      <w:proofErr w:type="spellStart"/>
-      <w:r>
-        <w:t>menunjukkan</w:t>
-      </w:r>
-      <w:proofErr w:type="spellEnd"/>
-      <w:r>
-        <w:t xml:space="preserve"> </w:t>
-      </w:r>
-      <w:proofErr w:type="spellStart"/>
-      <w:r>
-        <w:t>pengaruh</w:t>
-      </w:r>
-      <w:proofErr w:type="spellEnd"/>
-      <w:r>
-        <w:t xml:space="preserve"> </w:t>
-      </w:r>
-      <w:proofErr w:type="spellStart"/>
-      <w:r>
-        <w:t>positif</w:t>
-      </w:r>
-      <w:proofErr w:type="spellEnd"/>
-      <w:r>
-        <w:t xml:space="preserve"> </w:t>
-      </w:r>
-      <w:proofErr w:type="spellStart"/>
-      <w:r>
-        <w:t>signifikan</w:t>
+        <w:t>ini</w:t>
+      </w:r>
+      <w:proofErr w:type="spellEnd"/>
+      <w:r>
+        <w:t xml:space="preserve"> </w:t>
+      </w:r>
+      <w:proofErr w:type="spellStart"/>
+      <w:r>
+        <w:t>menuntut</w:t>
+      </w:r>
+      <w:proofErr w:type="spellEnd"/>
+      <w:r>
+        <w:t xml:space="preserve"> </w:t>
+      </w:r>
+      <w:proofErr w:type="spellStart"/>
+      <w:r>
+        <w:t>pendekatan</w:t>
+      </w:r>
+      <w:proofErr w:type="spellEnd"/>
+      <w:r>
+        <w:t xml:space="preserve"> </w:t>
+      </w:r>
+      <w:proofErr w:type="spellStart"/>
+      <w:r>
+        <w:t>pemodelan</w:t>
+      </w:r>
+      <w:proofErr w:type="spellEnd"/>
+      <w:r>
+        <w:t xml:space="preserve"> yang </w:t>
+      </w:r>
+      <w:proofErr w:type="spellStart"/>
+      <w:r>
+        <w:t>mampu</w:t>
+      </w:r>
+      <w:proofErr w:type="spellEnd"/>
+      <w:r>
+        <w:t xml:space="preserve"> </w:t>
+      </w:r>
+      <w:proofErr w:type="spellStart"/>
+      <w:r>
+        <w:t>menangkap</w:t>
+      </w:r>
+      <w:proofErr w:type="spellEnd"/>
+      <w:r>
+        <w:t xml:space="preserve"> </w:t>
+      </w:r>
+      <w:proofErr w:type="spellStart"/>
+      <w:r>
+        <w:t>hubungan</w:t>
+      </w:r>
+      <w:proofErr w:type="spellEnd"/>
+      <w:r>
+        <w:t xml:space="preserve"> non-linear dan </w:t>
+      </w:r>
+      <w:proofErr w:type="spellStart"/>
+      <w:r>
+        <w:t>efek</w:t>
+      </w:r>
+      <w:proofErr w:type="spellEnd"/>
+      <w:r>
+        <w:t xml:space="preserve"> </w:t>
+      </w:r>
+      <w:proofErr w:type="spellStart"/>
+      <w:r>
+        <w:t>interaksi</w:t>
+      </w:r>
+      <w:proofErr w:type="spellEnd"/>
+      <w:r>
+        <w:t xml:space="preserve"> </w:t>
+      </w:r>
+      <w:proofErr w:type="spellStart"/>
+      <w:r>
+        <w:t>antar</w:t>
+      </w:r>
+      <w:proofErr w:type="spellEnd"/>
+      <w:r>
+        <w:t xml:space="preserve"> </w:t>
+      </w:r>
+      <w:proofErr w:type="spellStart"/>
+      <w:r>
+        <w:t>prediktor</w:t>
+      </w:r>
+      <w:proofErr w:type="spellEnd"/>
+      <w:r>
+        <w:t xml:space="preserve"> </w:t>
+      </w:r>
+      <w:proofErr w:type="spellStart"/>
+      <w:r>
+        <w:t>secara</w:t>
+      </w:r>
+      <w:proofErr w:type="spellEnd"/>
+      <w:r>
+        <w:t xml:space="preserve"> </w:t>
+      </w:r>
+      <w:proofErr w:type="spellStart"/>
+      <w:r>
+        <w:t>simultan</w:t>
       </w:r>
       <w:proofErr w:type="spellEnd"/>
       <w:r>
@@ -7526,163 +8731,27 @@
       </w:r>
       <w:proofErr w:type="spellStart"/>
       <w:r>
-        <w:t>mengkonfirmasi</w:t>
-      </w:r>
-      <w:proofErr w:type="spellEnd"/>
-      <w:r>
-        <w:t xml:space="preserve"> </w:t>
-      </w:r>
-      <w:proofErr w:type="spellStart"/>
-      <w:r>
-        <w:t>sensitivitas</w:t>
-      </w:r>
-      <w:proofErr w:type="spellEnd"/>
-      <w:r>
-        <w:t xml:space="preserve"> pasar modal Indonesia </w:t>
-      </w:r>
-      <w:proofErr w:type="spellStart"/>
-      <w:r>
-        <w:t>terhadap</w:t>
-      </w:r>
-      <w:proofErr w:type="spellEnd"/>
-      <w:r>
-        <w:t xml:space="preserve"> </w:t>
-      </w:r>
-      <w:proofErr w:type="spellStart"/>
-      <w:r>
-        <w:t>kondisi</w:t>
-      </w:r>
-      <w:proofErr w:type="spellEnd"/>
-      <w:r>
-        <w:t xml:space="preserve"> </w:t>
-      </w:r>
-      <w:proofErr w:type="spellStart"/>
-      <w:r>
-        <w:t>ekonomi</w:t>
-      </w:r>
-      <w:proofErr w:type="spellEnd"/>
-      <w:r>
-        <w:t xml:space="preserve"> </w:t>
-      </w:r>
-      <w:proofErr w:type="spellStart"/>
-      <w:r>
-        <w:t>domestik</w:t>
-      </w:r>
-      <w:proofErr w:type="spellEnd"/>
-      <w:r>
-        <w:t xml:space="preserve">. </w:t>
-      </w:r>
-      <w:proofErr w:type="spellStart"/>
-      <w:r>
-        <w:t>Lebih</w:t>
-      </w:r>
-      <w:proofErr w:type="spellEnd"/>
-      <w:r>
-        <w:t xml:space="preserve"> </w:t>
-      </w:r>
-      <w:proofErr w:type="spellStart"/>
-      <w:r>
-        <w:t>komprehensif</w:t>
-      </w:r>
-      <w:proofErr w:type="spellEnd"/>
-      <w:r>
-        <w:t xml:space="preserve">, </w:t>
-      </w:r>
-      <w:proofErr w:type="spellStart"/>
-      <w:r>
-        <w:t>Patsiarikas</w:t>
-      </w:r>
-      <w:proofErr w:type="spellEnd"/>
-      <w:r>
-        <w:t xml:space="preserve"> et al. (2025) </w:t>
-      </w:r>
-      <w:proofErr w:type="spellStart"/>
-      <w:r>
-        <w:t>menemukan</w:t>
-      </w:r>
-      <w:proofErr w:type="spellEnd"/>
-      <w:r>
-        <w:t xml:space="preserve"> </w:t>
-      </w:r>
-      <w:proofErr w:type="spellStart"/>
-      <w:r>
-        <w:t>bahwa</w:t>
-      </w:r>
-      <w:proofErr w:type="spellEnd"/>
-      <w:r>
-        <w:t xml:space="preserve"> </w:t>
-      </w:r>
-      <w:proofErr w:type="spellStart"/>
-      <w:r>
-        <w:t>integrasi</w:t>
-      </w:r>
-      <w:proofErr w:type="spellEnd"/>
-      <w:r>
-        <w:t xml:space="preserve"> </w:t>
-      </w:r>
-      <w:proofErr w:type="spellStart"/>
-      <w:r>
-        <w:t>indikator</w:t>
-      </w:r>
-      <w:proofErr w:type="spellEnd"/>
-      <w:r>
-        <w:t xml:space="preserve"> </w:t>
-      </w:r>
-      <w:proofErr w:type="spellStart"/>
-      <w:r>
-        <w:t>makroekonomi</w:t>
-      </w:r>
-      <w:proofErr w:type="spellEnd"/>
-      <w:r>
-        <w:t xml:space="preserve"> </w:t>
-      </w:r>
-      <w:proofErr w:type="spellStart"/>
-      <w:r>
-        <w:t>seperti</w:t>
-      </w:r>
-      <w:proofErr w:type="spellEnd"/>
-      <w:r>
-        <w:t xml:space="preserve"> US 10-Year Treasury Bond Yield, ISM Manufacturing PMI, dan Economic Policy Uncertainty Index </w:t>
-      </w:r>
-      <w:proofErr w:type="spellStart"/>
-      <w:r>
-        <w:t>memberikan</w:t>
-      </w:r>
-      <w:proofErr w:type="spellEnd"/>
-      <w:r>
-        <w:t xml:space="preserve"> </w:t>
-      </w:r>
-      <w:proofErr w:type="spellStart"/>
-      <w:r>
-        <w:t>kontribusi</w:t>
-      </w:r>
-      <w:proofErr w:type="spellEnd"/>
-      <w:r>
-        <w:t xml:space="preserve"> </w:t>
-      </w:r>
-      <w:proofErr w:type="spellStart"/>
-      <w:r>
-        <w:t>moderat</w:t>
-      </w:r>
-      <w:proofErr w:type="spellEnd"/>
-      <w:r>
-        <w:t xml:space="preserve"> </w:t>
-      </w:r>
-      <w:proofErr w:type="spellStart"/>
-      <w:r>
-        <w:t>namun</w:t>
-      </w:r>
-      <w:proofErr w:type="spellEnd"/>
-      <w:r>
-        <w:t xml:space="preserve"> </w:t>
-      </w:r>
-      <w:proofErr w:type="spellStart"/>
-      <w:r>
-        <w:t>signifikan</w:t>
-      </w:r>
-      <w:proofErr w:type="spellEnd"/>
-      <w:r>
-        <w:t xml:space="preserve"> </w:t>
+        <w:t>mendorong</w:t>
+      </w:r>
+      <w:proofErr w:type="spellEnd"/>
+      <w:r>
+        <w:t xml:space="preserve"> </w:t>
+      </w:r>
+      <w:proofErr w:type="spellStart"/>
+      <w:r>
+        <w:t>adopsi</w:t>
+      </w:r>
+      <w:proofErr w:type="spellEnd"/>
+      <w:r>
+        <w:t xml:space="preserve"> </w:t>
+      </w:r>
+      <w:proofErr w:type="spellStart"/>
+      <w:r>
+        <w:t>algoritma</w:t>
+      </w:r>
+      <w:proofErr w:type="spellEnd"/>
+      <w:r>
+        <w:t xml:space="preserve"> machine learning </w:t>
       </w:r>
       <w:proofErr w:type="spellStart"/>
       <w:r>
@@ -7698,651 +8767,11 @@
       </w:r>
       <w:proofErr w:type="spellEnd"/>
       <w:r>
-        <w:t xml:space="preserve"> </w:t>
-      </w:r>
-      <w:proofErr w:type="spellStart"/>
-      <w:r>
-        <w:t>pergerakan</w:t>
-      </w:r>
-      <w:proofErr w:type="spellEnd"/>
-      <w:r>
-        <w:t xml:space="preserve"> </w:t>
-      </w:r>
-      <w:proofErr w:type="spellStart"/>
-      <w:r>
-        <w:t>indeks</w:t>
-      </w:r>
-      <w:proofErr w:type="spellEnd"/>
-      <w:r>
-        <w:t xml:space="preserve"> </w:t>
+        <w:t xml:space="preserve"> pasar </w:t>
       </w:r>
       <w:proofErr w:type="spellStart"/>
       <w:r>
         <w:t>saham</w:t>
-      </w:r>
-      <w:proofErr w:type="spellEnd"/>
-      <w:r>
-        <w:t xml:space="preserve">, </w:t>
-      </w:r>
-      <w:proofErr w:type="spellStart"/>
-      <w:r>
-        <w:t>meskipun</w:t>
-      </w:r>
-      <w:proofErr w:type="spellEnd"/>
-      <w:r>
-        <w:t xml:space="preserve"> </w:t>
-      </w:r>
-      <w:proofErr w:type="spellStart"/>
-      <w:r>
-        <w:t>dengan</w:t>
-      </w:r>
-      <w:proofErr w:type="spellEnd"/>
-      <w:r>
-        <w:t xml:space="preserve"> magnitude yang </w:t>
-      </w:r>
-      <w:proofErr w:type="spellStart"/>
-      <w:r>
-        <w:t>lebih</w:t>
-      </w:r>
-      <w:proofErr w:type="spellEnd"/>
-      <w:r>
-        <w:t xml:space="preserve"> </w:t>
-      </w:r>
-      <w:proofErr w:type="spellStart"/>
-      <w:r>
-        <w:t>rendah</w:t>
-      </w:r>
-      <w:proofErr w:type="spellEnd"/>
-      <w:r>
-        <w:t xml:space="preserve"> </w:t>
-      </w:r>
-      <w:proofErr w:type="spellStart"/>
-      <w:r>
-        <w:t>dibandingkan</w:t>
-      </w:r>
-      <w:proofErr w:type="spellEnd"/>
-      <w:r>
-        <w:t xml:space="preserve"> </w:t>
-      </w:r>
-      <w:proofErr w:type="spellStart"/>
-      <w:r>
-        <w:t>indikator</w:t>
-      </w:r>
-      <w:proofErr w:type="spellEnd"/>
-      <w:r>
-        <w:t xml:space="preserve"> </w:t>
-      </w:r>
-      <w:proofErr w:type="spellStart"/>
-      <w:r>
-        <w:t>teknikal</w:t>
-      </w:r>
-      <w:proofErr w:type="spellEnd"/>
-      <w:r>
-        <w:t xml:space="preserve">. </w:t>
-      </w:r>
-      <w:proofErr w:type="spellStart"/>
-      <w:r>
-        <w:t>Sebagai</w:t>
-      </w:r>
-      <w:proofErr w:type="spellEnd"/>
-      <w:r>
-        <w:t xml:space="preserve"> negara </w:t>
-      </w:r>
-      <w:proofErr w:type="spellStart"/>
-      <w:r>
-        <w:t>pengekspor</w:t>
-      </w:r>
-      <w:proofErr w:type="spellEnd"/>
-      <w:r>
-        <w:t xml:space="preserve"> </w:t>
-      </w:r>
-      <w:proofErr w:type="spellStart"/>
-      <w:r>
-        <w:t>komoditas</w:t>
-      </w:r>
-      <w:proofErr w:type="spellEnd"/>
-      <w:r>
-        <w:t xml:space="preserve"> </w:t>
-      </w:r>
-      <w:proofErr w:type="spellStart"/>
-      <w:r>
-        <w:t>utama</w:t>
-      </w:r>
-      <w:proofErr w:type="spellEnd"/>
-      <w:r>
-        <w:t xml:space="preserve">, Indonesia </w:t>
-      </w:r>
-      <w:proofErr w:type="spellStart"/>
-      <w:r>
-        <w:t>memiliki</w:t>
-      </w:r>
-      <w:proofErr w:type="spellEnd"/>
-      <w:r>
-        <w:t xml:space="preserve"> </w:t>
-      </w:r>
-      <w:proofErr w:type="spellStart"/>
-      <w:r>
-        <w:t>eksposur</w:t>
-      </w:r>
-      <w:proofErr w:type="spellEnd"/>
-      <w:r>
-        <w:t xml:space="preserve"> </w:t>
-      </w:r>
-      <w:proofErr w:type="spellStart"/>
-      <w:r>
-        <w:t>signifikan</w:t>
-      </w:r>
-      <w:proofErr w:type="spellEnd"/>
-      <w:r>
-        <w:t xml:space="preserve"> </w:t>
-      </w:r>
-      <w:proofErr w:type="spellStart"/>
-      <w:r>
-        <w:t>terhadap</w:t>
-      </w:r>
-      <w:proofErr w:type="spellEnd"/>
-      <w:r>
-        <w:t xml:space="preserve"> </w:t>
-      </w:r>
-      <w:proofErr w:type="spellStart"/>
-      <w:r>
-        <w:t>fluktuasi</w:t>
-      </w:r>
-      <w:proofErr w:type="spellEnd"/>
-      <w:r>
-        <w:t xml:space="preserve"> </w:t>
-      </w:r>
-      <w:proofErr w:type="spellStart"/>
-      <w:r>
-        <w:t>harga</w:t>
-      </w:r>
-      <w:proofErr w:type="spellEnd"/>
-      <w:r>
-        <w:t xml:space="preserve"> </w:t>
-      </w:r>
-      <w:proofErr w:type="spellStart"/>
-      <w:r>
-        <w:t>komoditas</w:t>
-      </w:r>
-      <w:proofErr w:type="spellEnd"/>
-      <w:r>
-        <w:t xml:space="preserve"> global, </w:t>
-      </w:r>
-      <w:proofErr w:type="spellStart"/>
-      <w:r>
-        <w:t>khususnya</w:t>
-      </w:r>
-      <w:proofErr w:type="spellEnd"/>
-      <w:r>
-        <w:t xml:space="preserve"> </w:t>
-      </w:r>
-      <w:proofErr w:type="spellStart"/>
-      <w:r>
-        <w:t>batubara</w:t>
-      </w:r>
-      <w:proofErr w:type="spellEnd"/>
-      <w:r>
-        <w:t xml:space="preserve">, </w:t>
-      </w:r>
-      <w:proofErr w:type="spellStart"/>
-      <w:r>
-        <w:t>nikel</w:t>
-      </w:r>
-      <w:proofErr w:type="spellEnd"/>
-      <w:r>
-        <w:t xml:space="preserve">, </w:t>
-      </w:r>
-      <w:proofErr w:type="spellStart"/>
-      <w:r>
-        <w:t>tembaga</w:t>
-      </w:r>
-      <w:proofErr w:type="spellEnd"/>
-      <w:r>
-        <w:t xml:space="preserve">, dan </w:t>
-      </w:r>
-      <w:proofErr w:type="spellStart"/>
-      <w:r>
-        <w:t>timah</w:t>
-      </w:r>
-      <w:proofErr w:type="spellEnd"/>
-      <w:r>
-        <w:t xml:space="preserve">. </w:t>
-      </w:r>
-      <w:proofErr w:type="spellStart"/>
-      <w:r>
-        <w:t>Penelitian</w:t>
-      </w:r>
-      <w:proofErr w:type="spellEnd"/>
-      <w:r>
-        <w:t xml:space="preserve"> Rahmah et al. (2024) </w:t>
-      </w:r>
-      <w:proofErr w:type="spellStart"/>
-      <w:r>
-        <w:t>mengonfirmasi</w:t>
-      </w:r>
-      <w:proofErr w:type="spellEnd"/>
-      <w:r>
-        <w:t xml:space="preserve"> </w:t>
-      </w:r>
-      <w:proofErr w:type="spellStart"/>
-      <w:r>
-        <w:t>bahwa</w:t>
-      </w:r>
-      <w:proofErr w:type="spellEnd"/>
-      <w:r>
-        <w:t xml:space="preserve"> </w:t>
-      </w:r>
-      <w:proofErr w:type="spellStart"/>
-      <w:r>
-        <w:t>harga</w:t>
-      </w:r>
-      <w:proofErr w:type="spellEnd"/>
-      <w:r>
-        <w:t xml:space="preserve"> </w:t>
-      </w:r>
-      <w:proofErr w:type="spellStart"/>
-      <w:r>
-        <w:t>batubara</w:t>
-      </w:r>
-      <w:proofErr w:type="spellEnd"/>
-      <w:r>
-        <w:t xml:space="preserve"> dan </w:t>
-      </w:r>
-      <w:proofErr w:type="spellStart"/>
-      <w:r>
-        <w:t>nikel</w:t>
-      </w:r>
-      <w:proofErr w:type="spellEnd"/>
-      <w:r>
-        <w:t xml:space="preserve"> </w:t>
-      </w:r>
-      <w:proofErr w:type="spellStart"/>
-      <w:r>
-        <w:t>memiliki</w:t>
-      </w:r>
-      <w:proofErr w:type="spellEnd"/>
-      <w:r>
-        <w:t xml:space="preserve"> </w:t>
-      </w:r>
-      <w:proofErr w:type="spellStart"/>
-      <w:r>
-        <w:t>hubungan</w:t>
-      </w:r>
-      <w:proofErr w:type="spellEnd"/>
-      <w:r>
-        <w:t xml:space="preserve"> </w:t>
-      </w:r>
-      <w:proofErr w:type="spellStart"/>
-      <w:r>
-        <w:t>dependensi</w:t>
-      </w:r>
-      <w:proofErr w:type="spellEnd"/>
-      <w:r>
-        <w:t xml:space="preserve"> </w:t>
-      </w:r>
-      <w:proofErr w:type="spellStart"/>
-      <w:r>
-        <w:t>signifikan</w:t>
-      </w:r>
-      <w:proofErr w:type="spellEnd"/>
-      <w:r>
-        <w:t xml:space="preserve"> </w:t>
-      </w:r>
-      <w:proofErr w:type="spellStart"/>
-      <w:r>
-        <w:t>dengan</w:t>
-      </w:r>
-      <w:proofErr w:type="spellEnd"/>
-      <w:r>
-        <w:t xml:space="preserve"> IHSG, </w:t>
-      </w:r>
-      <w:proofErr w:type="spellStart"/>
-      <w:r>
-        <w:t>mencerminkan</w:t>
-      </w:r>
-      <w:proofErr w:type="spellEnd"/>
-      <w:r>
-        <w:t xml:space="preserve"> </w:t>
-      </w:r>
-      <w:proofErr w:type="spellStart"/>
-      <w:r>
-        <w:t>struktur</w:t>
-      </w:r>
-      <w:proofErr w:type="spellEnd"/>
-      <w:r>
-        <w:t xml:space="preserve"> </w:t>
-      </w:r>
-      <w:proofErr w:type="spellStart"/>
-      <w:r>
-        <w:t>ekonomi</w:t>
-      </w:r>
-      <w:proofErr w:type="spellEnd"/>
-      <w:r>
-        <w:t xml:space="preserve"> Indonesia yang </w:t>
-      </w:r>
-      <w:proofErr w:type="spellStart"/>
-      <w:r>
-        <w:t>berbasis</w:t>
-      </w:r>
-      <w:proofErr w:type="spellEnd"/>
-      <w:r>
-        <w:t xml:space="preserve"> </w:t>
-      </w:r>
-      <w:proofErr w:type="spellStart"/>
-      <w:r>
-        <w:t>sumber</w:t>
-      </w:r>
-      <w:proofErr w:type="spellEnd"/>
-      <w:r>
-        <w:t xml:space="preserve"> </w:t>
-      </w:r>
-      <w:proofErr w:type="spellStart"/>
-      <w:r>
-        <w:t>daya</w:t>
-      </w:r>
-      <w:proofErr w:type="spellEnd"/>
-      <w:r>
-        <w:t xml:space="preserve"> </w:t>
-      </w:r>
-      <w:proofErr w:type="spellStart"/>
-      <w:r>
-        <w:t>alam</w:t>
-      </w:r>
-      <w:proofErr w:type="spellEnd"/>
-      <w:r>
-        <w:t xml:space="preserve">. Di </w:t>
-      </w:r>
-      <w:proofErr w:type="spellStart"/>
-      <w:r>
-        <w:t>sisi</w:t>
-      </w:r>
-      <w:proofErr w:type="spellEnd"/>
-      <w:r>
-        <w:t xml:space="preserve"> lain, </w:t>
-      </w:r>
-      <w:proofErr w:type="spellStart"/>
-      <w:r>
-        <w:t>integrasi</w:t>
-      </w:r>
-      <w:proofErr w:type="spellEnd"/>
-      <w:r>
-        <w:t xml:space="preserve"> pasar modal regional ASEAN </w:t>
-      </w:r>
-      <w:proofErr w:type="spellStart"/>
-      <w:r>
-        <w:t>menciptakan</w:t>
-      </w:r>
-      <w:proofErr w:type="spellEnd"/>
-      <w:r>
-        <w:t xml:space="preserve"> spillover effect </w:t>
-      </w:r>
-      <w:proofErr w:type="spellStart"/>
-      <w:r>
-        <w:t>dari</w:t>
-      </w:r>
-      <w:proofErr w:type="spellEnd"/>
-      <w:r>
-        <w:t xml:space="preserve"> </w:t>
-      </w:r>
-      <w:proofErr w:type="spellStart"/>
-      <w:r>
-        <w:t>indeks</w:t>
-      </w:r>
-      <w:proofErr w:type="spellEnd"/>
-      <w:r>
-        <w:t xml:space="preserve"> negara </w:t>
-      </w:r>
-      <w:proofErr w:type="spellStart"/>
-      <w:r>
-        <w:t>tetangga</w:t>
-      </w:r>
-      <w:proofErr w:type="spellEnd"/>
-      <w:r>
-        <w:t xml:space="preserve">, </w:t>
-      </w:r>
-      <w:proofErr w:type="spellStart"/>
-      <w:r>
-        <w:t>dengan</w:t>
-      </w:r>
-      <w:proofErr w:type="spellEnd"/>
-      <w:r>
-        <w:t xml:space="preserve"> </w:t>
-      </w:r>
-      <w:proofErr w:type="spellStart"/>
-      <w:r>
-        <w:t>penelitian</w:t>
-      </w:r>
-      <w:proofErr w:type="spellEnd"/>
-      <w:r>
-        <w:t xml:space="preserve"> Endri et al. (2020) </w:t>
-      </w:r>
-      <w:proofErr w:type="spellStart"/>
-      <w:r>
-        <w:t>menunjukkan</w:t>
-      </w:r>
-      <w:proofErr w:type="spellEnd"/>
-      <w:r>
-        <w:t xml:space="preserve"> </w:t>
-      </w:r>
-      <w:proofErr w:type="spellStart"/>
-      <w:r>
-        <w:t>bahwa</w:t>
-      </w:r>
-      <w:proofErr w:type="spellEnd"/>
-      <w:r>
-        <w:t xml:space="preserve"> Straits Times Index (STI) </w:t>
-      </w:r>
-      <w:proofErr w:type="spellStart"/>
-      <w:r>
-        <w:t>berpengaruh</w:t>
-      </w:r>
-      <w:proofErr w:type="spellEnd"/>
-      <w:r>
-        <w:t xml:space="preserve"> </w:t>
-      </w:r>
-      <w:proofErr w:type="spellStart"/>
-      <w:r>
-        <w:t>positif</w:t>
-      </w:r>
-      <w:proofErr w:type="spellEnd"/>
-      <w:r>
-        <w:t xml:space="preserve"> </w:t>
-      </w:r>
-      <w:proofErr w:type="spellStart"/>
-      <w:r>
-        <w:t>signifikan</w:t>
-      </w:r>
-      <w:proofErr w:type="spellEnd"/>
-      <w:r>
-        <w:t xml:space="preserve"> </w:t>
-      </w:r>
-      <w:proofErr w:type="spellStart"/>
-      <w:r>
-        <w:t>terhadap</w:t>
-      </w:r>
-      <w:proofErr w:type="spellEnd"/>
-      <w:r>
-        <w:t xml:space="preserve"> IHSG, </w:t>
-      </w:r>
-      <w:proofErr w:type="spellStart"/>
-      <w:r>
-        <w:t>mengindikasikan</w:t>
-      </w:r>
-      <w:proofErr w:type="spellEnd"/>
-      <w:r>
-        <w:t xml:space="preserve"> </w:t>
-      </w:r>
-      <w:proofErr w:type="spellStart"/>
-      <w:r>
-        <w:t>adanya</w:t>
-      </w:r>
-      <w:proofErr w:type="spellEnd"/>
-      <w:r>
-        <w:t xml:space="preserve"> co-movement </w:t>
-      </w:r>
-      <w:proofErr w:type="spellStart"/>
-      <w:r>
-        <w:t>antara</w:t>
-      </w:r>
-      <w:proofErr w:type="spellEnd"/>
-      <w:r>
-        <w:t xml:space="preserve"> pasar modal Indonesia dan Singapura yang </w:t>
-      </w:r>
-      <w:proofErr w:type="spellStart"/>
-      <w:r>
-        <w:t>didorong</w:t>
-      </w:r>
-      <w:proofErr w:type="spellEnd"/>
-      <w:r>
-        <w:t xml:space="preserve"> oleh </w:t>
-      </w:r>
-      <w:proofErr w:type="spellStart"/>
-      <w:r>
-        <w:t>aliran</w:t>
-      </w:r>
-      <w:proofErr w:type="spellEnd"/>
-      <w:r>
-        <w:t xml:space="preserve"> modal </w:t>
-      </w:r>
-      <w:proofErr w:type="spellStart"/>
-      <w:r>
-        <w:t>asing</w:t>
-      </w:r>
-      <w:proofErr w:type="spellEnd"/>
-      <w:r>
-        <w:t xml:space="preserve"> dan </w:t>
-      </w:r>
-      <w:proofErr w:type="spellStart"/>
-      <w:r>
-        <w:t>sentimen</w:t>
-      </w:r>
-      <w:proofErr w:type="spellEnd"/>
-      <w:r>
-        <w:t xml:space="preserve"> regional (Murti, 2017). </w:t>
-      </w:r>
-      <w:proofErr w:type="spellStart"/>
-      <w:r>
-        <w:t>Kompleksitas</w:t>
-      </w:r>
-      <w:proofErr w:type="spellEnd"/>
-      <w:r>
-        <w:t xml:space="preserve"> </w:t>
-      </w:r>
-      <w:proofErr w:type="spellStart"/>
-      <w:r>
-        <w:t>interaksi</w:t>
-      </w:r>
-      <w:proofErr w:type="spellEnd"/>
-      <w:r>
-        <w:t xml:space="preserve"> multi-</w:t>
-      </w:r>
-      <w:proofErr w:type="spellStart"/>
-      <w:r>
-        <w:t>variabel</w:t>
-      </w:r>
-      <w:proofErr w:type="spellEnd"/>
-      <w:r>
-        <w:t xml:space="preserve"> </w:t>
-      </w:r>
-      <w:proofErr w:type="spellStart"/>
-      <w:r>
-        <w:t>ini</w:t>
-      </w:r>
-      <w:proofErr w:type="spellEnd"/>
-      <w:r>
-        <w:t xml:space="preserve"> </w:t>
-      </w:r>
-      <w:proofErr w:type="spellStart"/>
-      <w:r>
-        <w:t>menuntut</w:t>
-      </w:r>
-      <w:proofErr w:type="spellEnd"/>
-      <w:r>
-        <w:t xml:space="preserve"> </w:t>
-      </w:r>
-      <w:proofErr w:type="spellStart"/>
-      <w:r>
-        <w:t>pendekatan</w:t>
-      </w:r>
-      <w:proofErr w:type="spellEnd"/>
-      <w:r>
-        <w:t xml:space="preserve"> </w:t>
-      </w:r>
-      <w:proofErr w:type="spellStart"/>
-      <w:r>
-        <w:t>pemodelan</w:t>
-      </w:r>
-      <w:proofErr w:type="spellEnd"/>
-      <w:r>
-        <w:t xml:space="preserve"> yang </w:t>
-      </w:r>
-      <w:proofErr w:type="spellStart"/>
-      <w:r>
-        <w:t>mampu</w:t>
-      </w:r>
-      <w:proofErr w:type="spellEnd"/>
-      <w:r>
-        <w:t xml:space="preserve"> </w:t>
-      </w:r>
-      <w:proofErr w:type="spellStart"/>
-      <w:r>
-        <w:t>menangkap</w:t>
-      </w:r>
-      <w:proofErr w:type="spellEnd"/>
-      <w:r>
-        <w:t xml:space="preserve"> </w:t>
-      </w:r>
-      <w:proofErr w:type="spellStart"/>
-      <w:r>
-        <w:t>hubungan</w:t>
-      </w:r>
-      <w:proofErr w:type="spellEnd"/>
-      <w:r>
-        <w:t xml:space="preserve"> non-linear dan </w:t>
-      </w:r>
-      <w:proofErr w:type="spellStart"/>
-      <w:r>
-        <w:t>efek</w:t>
-      </w:r>
-      <w:proofErr w:type="spellEnd"/>
-      <w:r>
-        <w:t xml:space="preserve"> </w:t>
-      </w:r>
-      <w:proofErr w:type="spellStart"/>
-      <w:r>
-        <w:t>interaksi</w:t>
-      </w:r>
-      <w:proofErr w:type="spellEnd"/>
-      <w:r>
-        <w:t xml:space="preserve"> </w:t>
-      </w:r>
-      <w:proofErr w:type="spellStart"/>
-      <w:r>
-        <w:t>antar</w:t>
-      </w:r>
-      <w:proofErr w:type="spellEnd"/>
-      <w:r>
-        <w:t xml:space="preserve"> </w:t>
-      </w:r>
-      <w:proofErr w:type="spellStart"/>
-      <w:r>
-        <w:t>prediktor</w:t>
-      </w:r>
-      <w:proofErr w:type="spellEnd"/>
-      <w:r>
-        <w:t xml:space="preserve"> </w:t>
-      </w:r>
-      <w:proofErr w:type="spellStart"/>
-      <w:r>
-        <w:t>secara</w:t>
-      </w:r>
-      <w:proofErr w:type="spellEnd"/>
-      <w:r>
-        <w:t xml:space="preserve"> </w:t>
-      </w:r>
-      <w:proofErr w:type="spellStart"/>
-      <w:r>
-        <w:t>simultan</w:t>
       </w:r>
       <w:proofErr w:type="spellEnd"/>
       <w:r>
@@ -8355,7 +8784,9 @@
         <w:jc w:val="center"/>
       </w:pPr>
       <w:r>
-        <w:lastRenderedPageBreak/>
+        <w:rPr>
+          <w:noProof/>
+        </w:rPr>
         <w:drawing>
           <wp:inline distT="0" distB="0" distL="0" distR="0" wp14:anchorId="5768ECE3" wp14:editId="1945E2A6">
             <wp:extent cx="5042854" cy="4162567"/>
@@ -8656,7 +9087,11 @@
       </w:r>
       <w:proofErr w:type="spellEnd"/>
       <w:r>
-        <w:t xml:space="preserve">, di mana </w:t>
+        <w:t xml:space="preserve">, </w:t>
+      </w:r>
+      <w:r>
+        <w:lastRenderedPageBreak/>
+        <w:t xml:space="preserve">di mana </w:t>
       </w:r>
       <w:proofErr w:type="spellStart"/>
       <w:r>
@@ -9169,7 +9604,6 @@
       </w:r>
       <w:proofErr w:type="spellStart"/>
       <w:r>
-        <w:lastRenderedPageBreak/>
         <w:t>kemampuannya</w:t>
       </w:r>
       <w:proofErr w:type="spellEnd"/>
@@ -10151,6 +10585,7 @@
       </w:r>
       <w:proofErr w:type="spellStart"/>
       <w:r>
+        <w:lastRenderedPageBreak/>
         <w:t>mengeksplorasi</w:t>
       </w:r>
       <w:proofErr w:type="spellEnd"/>
@@ -10623,7 +11058,6 @@
       </w:r>
       <w:proofErr w:type="spellStart"/>
       <w:r>
-        <w:lastRenderedPageBreak/>
         <w:t>sementara</w:t>
       </w:r>
       <w:proofErr w:type="spellEnd"/>
@@ -11570,6 +12004,7 @@
       </w:r>
       <w:proofErr w:type="spellStart"/>
       <w:r>
+        <w:lastRenderedPageBreak/>
         <w:t>mengintegrasikan</w:t>
       </w:r>
       <w:proofErr w:type="spellEnd"/>
@@ -12122,7 +12557,6 @@
       </w:r>
       <w:proofErr w:type="spellStart"/>
       <w:r>
-        <w:lastRenderedPageBreak/>
         <w:t>portofolio</w:t>
       </w:r>
       <w:proofErr w:type="spellEnd"/>
@@ -13004,6 +13438,7 @@
       </w:r>
       <w:proofErr w:type="spellStart"/>
       <w:r>
+        <w:lastRenderedPageBreak/>
         <w:t>harian</w:t>
       </w:r>
       <w:proofErr w:type="spellEnd"/>
@@ -13374,7 +13809,6 @@
           <w:szCs w:val="22"/>
           <w:u w:val="none"/>
         </w:rPr>
-        <w:lastRenderedPageBreak/>
         <w:t>1.4.</w:t>
       </w:r>
       <w:r>
@@ -40009,13 +40443,8 @@
       <w:fldChar w:fldCharType="separate"/>
     </w:r>
     <w:r>
-      <w:t>i</w:t>
+      <w:t>ii</w:t>
     </w:r>
-    <w:proofErr w:type="spellStart"/>
-    <w:r>
-      <w:t>i</w:t>
-    </w:r>
-    <w:proofErr w:type="spellEnd"/>
     <w:r>
       <w:fldChar w:fldCharType="end"/>
     </w:r>
@@ -40054,13 +40483,8 @@
       <w:fldChar w:fldCharType="separate"/>
     </w:r>
     <w:r>
-      <w:t>i</w:t>
+      <w:t>ii</w:t>
     </w:r>
-    <w:proofErr w:type="spellStart"/>
-    <w:r>
-      <w:t>i</w:t>
-    </w:r>
-    <w:proofErr w:type="spellEnd"/>
     <w:r>
       <w:fldChar w:fldCharType="end"/>
     </w:r>
@@ -42760,7 +43184,6 @@
   <w:style w:type="character" w:default="1" w:styleId="DefaultParagraphFont">
     <w:name w:val="Default Paragraph Font"/>
     <w:uiPriority w:val="1"/>
-    <w:semiHidden/>
     <w:unhideWhenUsed/>
   </w:style>
   <w:style w:type="table" w:default="1" w:styleId="TableNormal">
@@ -43199,9 +43622,11 @@
     <w:rsid w:val="007362C1"/>
     <w:rsid w:val="007A57C0"/>
     <w:rsid w:val="00880876"/>
+    <w:rsid w:val="009F0FC8"/>
     <w:rsid w:val="00A85EC0"/>
     <w:rsid w:val="00B463F5"/>
     <w:rsid w:val="00BF40AE"/>
+    <w:rsid w:val="00CA54B7"/>
     <w:rsid w:val="00CC2972"/>
     <w:rsid w:val="00CE6213"/>
     <w:rsid w:val="00DC319A"/>

</xml_diff>